<commit_message>
diagrams updated in SRS file
</commit_message>
<xml_diff>
--- a/Proginio atviruko kūrimo puslapis.docx
+++ b/Proginio atviruko kūrimo puslapis.docx
@@ -4444,6 +4444,7 @@
           <w:color w:val="000000"/>
           <w:lang w:eastAsia="en-GB"/>
         </w:rPr>
+        <w:lastRenderedPageBreak/>
         <w:tab/>
       </w:r>
       <w:proofErr w:type="spellStart"/>
@@ -5492,12 +5493,11 @@
           <w:color w:val="000000"/>
           <w:lang w:eastAsia="en-GB"/>
         </w:rPr>
-        <w:lastRenderedPageBreak/>
         <w:drawing>
-          <wp:inline distT="0" distB="0" distL="0" distR="0" wp14:anchorId="4D233E8D" wp14:editId="11066AB7">
-            <wp:extent cx="5730240" cy="3032760"/>
+          <wp:inline distT="0" distB="0" distL="0" distR="0" wp14:anchorId="35E27038" wp14:editId="5866205D">
+            <wp:extent cx="5730240" cy="2766060"/>
             <wp:effectExtent l="0" t="0" r="3810" b="0"/>
-            <wp:docPr id="2" name="Picture 2"/>
+            <wp:docPr id="7" name="Picture 7"/>
             <wp:cNvGraphicFramePr>
               <a:graphicFrameLocks xmlns:a="http://schemas.openxmlformats.org/drawingml/2006/main" noChangeAspect="1"/>
             </wp:cNvGraphicFramePr>
@@ -5505,7 +5505,7 @@
               <a:graphicData uri="http://schemas.openxmlformats.org/drawingml/2006/picture">
                 <pic:pic xmlns:pic="http://schemas.openxmlformats.org/drawingml/2006/picture">
                   <pic:nvPicPr>
-                    <pic:cNvPr id="0" name="Picture 3"/>
+                    <pic:cNvPr id="0" name="Picture 1"/>
                     <pic:cNvPicPr>
                       <a:picLocks noChangeAspect="1" noChangeArrowheads="1"/>
                     </pic:cNvPicPr>
@@ -5526,7 +5526,7 @@
                   <pic:spPr bwMode="auto">
                     <a:xfrm>
                       <a:off x="0" y="0"/>
-                      <a:ext cx="5730240" cy="3032760"/>
+                      <a:ext cx="5730240" cy="2766060"/>
                     </a:xfrm>
                     <a:prstGeom prst="rect">
                       <a:avLst/>
@@ -5550,10 +5550,10 @@
           <w:lang w:eastAsia="en-GB"/>
         </w:rPr>
         <w:drawing>
-          <wp:inline distT="0" distB="0" distL="0" distR="0" wp14:anchorId="794EA9AF" wp14:editId="5D61DFDF">
-            <wp:extent cx="5730240" cy="3009900"/>
+          <wp:inline distT="0" distB="0" distL="0" distR="0" wp14:anchorId="66FF457E" wp14:editId="05C5C83D">
+            <wp:extent cx="5730240" cy="2819400"/>
             <wp:effectExtent l="0" t="0" r="3810" b="0"/>
-            <wp:docPr id="3" name="Picture 3" descr="Table, letter&#10;&#10;Description automatically generated with medium confidence"/>
+            <wp:docPr id="8" name="Picture 8"/>
             <wp:cNvGraphicFramePr>
               <a:graphicFrameLocks xmlns:a="http://schemas.openxmlformats.org/drawingml/2006/main" noChangeAspect="1"/>
             </wp:cNvGraphicFramePr>
@@ -5561,7 +5561,7 @@
               <a:graphicData uri="http://schemas.openxmlformats.org/drawingml/2006/picture">
                 <pic:pic xmlns:pic="http://schemas.openxmlformats.org/drawingml/2006/picture">
                   <pic:nvPicPr>
-                    <pic:cNvPr id="3" name="Picture 3" descr="Table, letter&#10;&#10;Description automatically generated with medium confidence"/>
+                    <pic:cNvPr id="0" name="Picture 2"/>
                     <pic:cNvPicPr>
                       <a:picLocks noChangeAspect="1" noChangeArrowheads="1"/>
                     </pic:cNvPicPr>
@@ -5582,7 +5582,7 @@
                   <pic:spPr bwMode="auto">
                     <a:xfrm>
                       <a:off x="0" y="0"/>
-                      <a:ext cx="5730240" cy="3009900"/>
+                      <a:ext cx="5730240" cy="2819400"/>
                     </a:xfrm>
                     <a:prstGeom prst="rect">
                       <a:avLst/>
@@ -5598,17 +5598,6 @@
           </wp:inline>
         </w:drawing>
       </w:r>
-    </w:p>
-    <w:p>
-      <w:pPr>
-        <w:spacing w:after="0" w:line="240" w:lineRule="auto"/>
-        <w:jc w:val="both"/>
-        <w:rPr>
-          <w:rFonts w:ascii="Arial" w:eastAsia="Times New Roman" w:hAnsi="Arial" w:cs="Arial"/>
-          <w:color w:val="000000"/>
-          <w:lang w:eastAsia="en-GB"/>
-        </w:rPr>
-      </w:pPr>
       <w:r>
         <w:rPr>
           <w:rFonts w:ascii="Arial" w:eastAsia="Times New Roman" w:hAnsi="Arial" w:cs="Arial"/>
@@ -5618,10 +5607,10 @@
         </w:rPr>
         <w:lastRenderedPageBreak/>
         <w:drawing>
-          <wp:inline distT="0" distB="0" distL="0" distR="0" wp14:anchorId="45349882" wp14:editId="0B43A036">
-            <wp:extent cx="5722620" cy="2827020"/>
-            <wp:effectExtent l="0" t="0" r="0" b="0"/>
-            <wp:docPr id="4" name="Picture 4" descr="Table&#10;&#10;Description automatically generated with low confidence"/>
+          <wp:inline distT="0" distB="0" distL="0" distR="0" wp14:anchorId="162CC6C4" wp14:editId="77E80CEE">
+            <wp:extent cx="5730240" cy="2682240"/>
+            <wp:effectExtent l="0" t="0" r="3810" b="3810"/>
+            <wp:docPr id="9" name="Picture 9"/>
             <wp:cNvGraphicFramePr>
               <a:graphicFrameLocks xmlns:a="http://schemas.openxmlformats.org/drawingml/2006/main" noChangeAspect="1"/>
             </wp:cNvGraphicFramePr>
@@ -5629,7 +5618,7 @@
               <a:graphicData uri="http://schemas.openxmlformats.org/drawingml/2006/picture">
                 <pic:pic xmlns:pic="http://schemas.openxmlformats.org/drawingml/2006/picture">
                   <pic:nvPicPr>
-                    <pic:cNvPr id="4" name="Picture 4" descr="Table&#10;&#10;Description automatically generated with low confidence"/>
+                    <pic:cNvPr id="0" name="Picture 3"/>
                     <pic:cNvPicPr>
                       <a:picLocks noChangeAspect="1" noChangeArrowheads="1"/>
                     </pic:cNvPicPr>
@@ -5650,7 +5639,7 @@
                   <pic:spPr bwMode="auto">
                     <a:xfrm>
                       <a:off x="0" y="0"/>
-                      <a:ext cx="5722620" cy="2827020"/>
+                      <a:ext cx="5730240" cy="2682240"/>
                     </a:xfrm>
                     <a:prstGeom prst="rect">
                       <a:avLst/>
@@ -5674,10 +5663,10 @@
           <w:lang w:eastAsia="en-GB"/>
         </w:rPr>
         <w:drawing>
-          <wp:inline distT="0" distB="0" distL="0" distR="0" wp14:anchorId="293427D7" wp14:editId="26AD5BAC">
-            <wp:extent cx="5730240" cy="2887980"/>
-            <wp:effectExtent l="0" t="0" r="3810" b="7620"/>
-            <wp:docPr id="5" name="Picture 5" descr="Text, letter&#10;&#10;Description automatically generated with medium confidence"/>
+          <wp:inline distT="0" distB="0" distL="0" distR="0" wp14:anchorId="316C7D70" wp14:editId="11B32458">
+            <wp:extent cx="5722620" cy="2651760"/>
+            <wp:effectExtent l="0" t="0" r="0" b="0"/>
+            <wp:docPr id="10" name="Picture 10"/>
             <wp:cNvGraphicFramePr>
               <a:graphicFrameLocks xmlns:a="http://schemas.openxmlformats.org/drawingml/2006/main" noChangeAspect="1"/>
             </wp:cNvGraphicFramePr>
@@ -5685,7 +5674,7 @@
               <a:graphicData uri="http://schemas.openxmlformats.org/drawingml/2006/picture">
                 <pic:pic xmlns:pic="http://schemas.openxmlformats.org/drawingml/2006/picture">
                   <pic:nvPicPr>
-                    <pic:cNvPr id="5" name="Picture 5" descr="Text, letter&#10;&#10;Description automatically generated with medium confidence"/>
+                    <pic:cNvPr id="0" name="Picture 4"/>
                     <pic:cNvPicPr>
                       <a:picLocks noChangeAspect="1" noChangeArrowheads="1"/>
                     </pic:cNvPicPr>
@@ -5706,7 +5695,7 @@
                   <pic:spPr bwMode="auto">
                     <a:xfrm>
                       <a:off x="0" y="0"/>
-                      <a:ext cx="5730240" cy="2887980"/>
+                      <a:ext cx="5722620" cy="2651760"/>
                     </a:xfrm>
                     <a:prstGeom prst="rect">
                       <a:avLst/>
@@ -5733,6 +5722,886 @@
           <w:lang w:eastAsia="en-GB"/>
         </w:rPr>
       </w:pPr>
+    </w:p>
+    <w:p>
+      <w:pPr>
+        <w:spacing w:before="100" w:beforeAutospacing="1" w:after="100" w:afterAutospacing="1" w:line="240" w:lineRule="auto"/>
+        <w:jc w:val="both"/>
+        <w:outlineLvl w:val="1"/>
+        <w:rPr>
+          <w:rFonts w:ascii="Arial" w:eastAsia="Times New Roman" w:hAnsi="Arial" w:cs="Arial"/>
+          <w:b/>
+          <w:bCs/>
+          <w:color w:val="000000"/>
+          <w:sz w:val="32"/>
+          <w:szCs w:val="32"/>
+          <w:lang w:eastAsia="en-GB"/>
+        </w:rPr>
+      </w:pPr>
+      <w:r>
+        <w:rPr>
+          <w:rFonts w:ascii="Arial" w:eastAsia="Times New Roman" w:hAnsi="Arial" w:cs="Arial"/>
+          <w:color w:val="000000"/>
+          <w:sz w:val="32"/>
+          <w:szCs w:val="32"/>
+          <w:lang w:eastAsia="en-GB"/>
+        </w:rPr>
+        <w:t>FR</w:t>
+      </w:r>
+      <w:r>
+        <w:rPr>
+          <w:rFonts w:ascii="Arial" w:eastAsia="Times New Roman" w:hAnsi="Arial" w:cs="Arial"/>
+          <w:color w:val="000000"/>
+          <w:sz w:val="32"/>
+          <w:szCs w:val="32"/>
+          <w:lang w:eastAsia="en-GB"/>
+        </w:rPr>
+        <w:t>4</w:t>
+      </w:r>
+      <w:r>
+        <w:rPr>
+          <w:rFonts w:ascii="Arial" w:eastAsia="Times New Roman" w:hAnsi="Arial" w:cs="Arial"/>
+          <w:color w:val="000000"/>
+          <w:sz w:val="32"/>
+          <w:szCs w:val="32"/>
+          <w:lang w:eastAsia="en-GB"/>
+        </w:rPr>
+        <w:t xml:space="preserve">. </w:t>
+      </w:r>
+      <w:proofErr w:type="spellStart"/>
+      <w:r>
+        <w:rPr>
+          <w:rFonts w:ascii="Arial" w:eastAsia="Times New Roman" w:hAnsi="Arial" w:cs="Arial"/>
+          <w:color w:val="000000"/>
+          <w:sz w:val="32"/>
+          <w:szCs w:val="32"/>
+          <w:lang w:eastAsia="en-GB"/>
+        </w:rPr>
+        <w:t>Atvirukai</w:t>
+      </w:r>
+      <w:proofErr w:type="spellEnd"/>
+      <w:r>
+        <w:rPr>
+          <w:rFonts w:ascii="Arial" w:eastAsia="Times New Roman" w:hAnsi="Arial" w:cs="Arial"/>
+          <w:color w:val="000000"/>
+          <w:sz w:val="32"/>
+          <w:szCs w:val="32"/>
+          <w:lang w:eastAsia="en-GB"/>
+        </w:rPr>
+        <w:t xml:space="preserve"> </w:t>
+      </w:r>
+      <w:proofErr w:type="spellStart"/>
+      <w:r>
+        <w:rPr>
+          <w:rFonts w:ascii="Arial" w:eastAsia="Times New Roman" w:hAnsi="Arial" w:cs="Arial"/>
+          <w:color w:val="000000"/>
+          <w:sz w:val="32"/>
+          <w:szCs w:val="32"/>
+          <w:lang w:eastAsia="en-GB"/>
+        </w:rPr>
+        <w:t>gali</w:t>
+      </w:r>
+      <w:proofErr w:type="spellEnd"/>
+      <w:r>
+        <w:rPr>
+          <w:rFonts w:ascii="Arial" w:eastAsia="Times New Roman" w:hAnsi="Arial" w:cs="Arial"/>
+          <w:color w:val="000000"/>
+          <w:sz w:val="32"/>
+          <w:szCs w:val="32"/>
+          <w:lang w:eastAsia="en-GB"/>
+        </w:rPr>
+        <w:t xml:space="preserve"> </w:t>
+      </w:r>
+      <w:proofErr w:type="spellStart"/>
+      <w:r>
+        <w:rPr>
+          <w:rFonts w:ascii="Arial" w:eastAsia="Times New Roman" w:hAnsi="Arial" w:cs="Arial"/>
+          <w:color w:val="000000"/>
+          <w:sz w:val="32"/>
+          <w:szCs w:val="32"/>
+          <w:lang w:eastAsia="en-GB"/>
+        </w:rPr>
+        <w:t>būti</w:t>
+      </w:r>
+      <w:proofErr w:type="spellEnd"/>
+      <w:r>
+        <w:rPr>
+          <w:rFonts w:ascii="Arial" w:eastAsia="Times New Roman" w:hAnsi="Arial" w:cs="Arial"/>
+          <w:color w:val="000000"/>
+          <w:sz w:val="32"/>
+          <w:szCs w:val="32"/>
+          <w:lang w:eastAsia="en-GB"/>
+        </w:rPr>
+        <w:t xml:space="preserve"> </w:t>
+      </w:r>
+      <w:proofErr w:type="spellStart"/>
+      <w:r>
+        <w:rPr>
+          <w:rFonts w:ascii="Arial" w:eastAsia="Times New Roman" w:hAnsi="Arial" w:cs="Arial"/>
+          <w:color w:val="000000"/>
+          <w:sz w:val="32"/>
+          <w:szCs w:val="32"/>
+          <w:lang w:eastAsia="en-GB"/>
+        </w:rPr>
+        <w:t>išsaugomi</w:t>
+      </w:r>
+      <w:proofErr w:type="spellEnd"/>
+      <w:r>
+        <w:rPr>
+          <w:rFonts w:ascii="Arial" w:eastAsia="Times New Roman" w:hAnsi="Arial" w:cs="Arial"/>
+          <w:color w:val="000000"/>
+          <w:sz w:val="32"/>
+          <w:szCs w:val="32"/>
+          <w:lang w:eastAsia="en-GB"/>
+        </w:rPr>
+        <w:t xml:space="preserve">, </w:t>
+      </w:r>
+      <w:proofErr w:type="spellStart"/>
+      <w:r>
+        <w:rPr>
+          <w:rFonts w:ascii="Arial" w:eastAsia="Times New Roman" w:hAnsi="Arial" w:cs="Arial"/>
+          <w:color w:val="000000"/>
+          <w:sz w:val="32"/>
+          <w:szCs w:val="32"/>
+          <w:lang w:eastAsia="en-GB"/>
+        </w:rPr>
+        <w:t>siunčiami</w:t>
+      </w:r>
+      <w:proofErr w:type="spellEnd"/>
+      <w:r>
+        <w:rPr>
+          <w:rFonts w:ascii="Arial" w:eastAsia="Times New Roman" w:hAnsi="Arial" w:cs="Arial"/>
+          <w:color w:val="000000"/>
+          <w:sz w:val="32"/>
+          <w:szCs w:val="32"/>
+          <w:lang w:eastAsia="en-GB"/>
+        </w:rPr>
+        <w:t xml:space="preserve"> </w:t>
+      </w:r>
+      <w:proofErr w:type="spellStart"/>
+      <w:r>
+        <w:rPr>
+          <w:rFonts w:ascii="Arial" w:eastAsia="Times New Roman" w:hAnsi="Arial" w:cs="Arial"/>
+          <w:color w:val="000000"/>
+          <w:sz w:val="32"/>
+          <w:szCs w:val="32"/>
+          <w:lang w:eastAsia="en-GB"/>
+        </w:rPr>
+        <w:t>arba</w:t>
+      </w:r>
+      <w:proofErr w:type="spellEnd"/>
+      <w:r>
+        <w:rPr>
+          <w:rFonts w:ascii="Arial" w:eastAsia="Times New Roman" w:hAnsi="Arial" w:cs="Arial"/>
+          <w:color w:val="000000"/>
+          <w:sz w:val="32"/>
+          <w:szCs w:val="32"/>
+          <w:lang w:eastAsia="en-GB"/>
+        </w:rPr>
+        <w:t xml:space="preserve"> </w:t>
+      </w:r>
+      <w:proofErr w:type="spellStart"/>
+      <w:r>
+        <w:rPr>
+          <w:rFonts w:ascii="Arial" w:eastAsia="Times New Roman" w:hAnsi="Arial" w:cs="Arial"/>
+          <w:color w:val="000000"/>
+          <w:sz w:val="32"/>
+          <w:szCs w:val="32"/>
+          <w:lang w:eastAsia="en-GB"/>
+        </w:rPr>
+        <w:t>kartojami</w:t>
+      </w:r>
+      <w:proofErr w:type="spellEnd"/>
+    </w:p>
+    <w:p>
+      <w:pPr>
+        <w:spacing w:after="0" w:line="240" w:lineRule="auto"/>
+        <w:ind w:firstLine="360"/>
+        <w:jc w:val="both"/>
+        <w:rPr>
+          <w:rFonts w:ascii="Arial" w:eastAsia="Times New Roman" w:hAnsi="Arial" w:cs="Arial"/>
+          <w:color w:val="000000"/>
+          <w:lang w:eastAsia="en-GB"/>
+        </w:rPr>
+      </w:pPr>
+      <w:proofErr w:type="spellStart"/>
+      <w:r>
+        <w:rPr>
+          <w:rFonts w:ascii="Arial" w:eastAsia="Times New Roman" w:hAnsi="Arial" w:cs="Arial"/>
+          <w:color w:val="000000"/>
+          <w:lang w:eastAsia="en-GB"/>
+        </w:rPr>
+        <w:t>Vartotojas</w:t>
+      </w:r>
+      <w:proofErr w:type="spellEnd"/>
+      <w:r>
+        <w:rPr>
+          <w:rFonts w:ascii="Arial" w:eastAsia="Times New Roman" w:hAnsi="Arial" w:cs="Arial"/>
+          <w:color w:val="000000"/>
+          <w:lang w:eastAsia="en-GB"/>
+        </w:rPr>
+        <w:t xml:space="preserve"> </w:t>
+      </w:r>
+      <w:proofErr w:type="spellStart"/>
+      <w:r>
+        <w:rPr>
+          <w:rFonts w:ascii="Arial" w:eastAsia="Times New Roman" w:hAnsi="Arial" w:cs="Arial"/>
+          <w:color w:val="000000"/>
+          <w:lang w:eastAsia="en-GB"/>
+        </w:rPr>
+        <w:t>susikūręs</w:t>
+      </w:r>
+      <w:proofErr w:type="spellEnd"/>
+      <w:r>
+        <w:rPr>
+          <w:rFonts w:ascii="Arial" w:eastAsia="Times New Roman" w:hAnsi="Arial" w:cs="Arial"/>
+          <w:color w:val="000000"/>
+          <w:lang w:eastAsia="en-GB"/>
+        </w:rPr>
+        <w:t xml:space="preserve"> jam </w:t>
+      </w:r>
+      <w:proofErr w:type="spellStart"/>
+      <w:r>
+        <w:rPr>
+          <w:rFonts w:ascii="Arial" w:eastAsia="Times New Roman" w:hAnsi="Arial" w:cs="Arial"/>
+          <w:color w:val="000000"/>
+          <w:lang w:eastAsia="en-GB"/>
+        </w:rPr>
+        <w:t>patinkantį</w:t>
+      </w:r>
+      <w:proofErr w:type="spellEnd"/>
+      <w:r>
+        <w:rPr>
+          <w:rFonts w:ascii="Arial" w:eastAsia="Times New Roman" w:hAnsi="Arial" w:cs="Arial"/>
+          <w:color w:val="000000"/>
+          <w:lang w:eastAsia="en-GB"/>
+        </w:rPr>
+        <w:t xml:space="preserve"> </w:t>
+      </w:r>
+      <w:proofErr w:type="spellStart"/>
+      <w:r>
+        <w:rPr>
+          <w:rFonts w:ascii="Arial" w:eastAsia="Times New Roman" w:hAnsi="Arial" w:cs="Arial"/>
+          <w:color w:val="000000"/>
+          <w:lang w:eastAsia="en-GB"/>
+        </w:rPr>
+        <w:t>atviruką</w:t>
+      </w:r>
+      <w:proofErr w:type="spellEnd"/>
+      <w:r>
+        <w:rPr>
+          <w:rFonts w:ascii="Arial" w:eastAsia="Times New Roman" w:hAnsi="Arial" w:cs="Arial"/>
+          <w:color w:val="000000"/>
+          <w:lang w:eastAsia="en-GB"/>
+        </w:rPr>
+        <w:t xml:space="preserve"> </w:t>
+      </w:r>
+      <w:proofErr w:type="spellStart"/>
+      <w:r>
+        <w:rPr>
+          <w:rFonts w:ascii="Arial" w:eastAsia="Times New Roman" w:hAnsi="Arial" w:cs="Arial"/>
+          <w:color w:val="000000"/>
+          <w:lang w:eastAsia="en-GB"/>
+        </w:rPr>
+        <w:t>gali</w:t>
+      </w:r>
+      <w:proofErr w:type="spellEnd"/>
+      <w:r>
+        <w:rPr>
+          <w:rFonts w:ascii="Arial" w:eastAsia="Times New Roman" w:hAnsi="Arial" w:cs="Arial"/>
+          <w:color w:val="000000"/>
+          <w:lang w:eastAsia="en-GB"/>
+        </w:rPr>
+        <w:t xml:space="preserve"> </w:t>
+      </w:r>
+      <w:proofErr w:type="spellStart"/>
+      <w:r>
+        <w:rPr>
+          <w:rFonts w:ascii="Arial" w:eastAsia="Times New Roman" w:hAnsi="Arial" w:cs="Arial"/>
+          <w:color w:val="000000"/>
+          <w:lang w:eastAsia="en-GB"/>
+        </w:rPr>
+        <w:t>jį</w:t>
+      </w:r>
+      <w:proofErr w:type="spellEnd"/>
+      <w:r>
+        <w:rPr>
+          <w:rFonts w:ascii="Arial" w:eastAsia="Times New Roman" w:hAnsi="Arial" w:cs="Arial"/>
+          <w:color w:val="000000"/>
+          <w:lang w:eastAsia="en-GB"/>
+        </w:rPr>
+        <w:t xml:space="preserve"> </w:t>
+      </w:r>
+      <w:proofErr w:type="spellStart"/>
+      <w:r>
+        <w:rPr>
+          <w:rFonts w:ascii="Arial" w:eastAsia="Times New Roman" w:hAnsi="Arial" w:cs="Arial"/>
+          <w:color w:val="000000"/>
+          <w:lang w:eastAsia="en-GB"/>
+        </w:rPr>
+        <w:t>išsisaugoti</w:t>
+      </w:r>
+      <w:proofErr w:type="spellEnd"/>
+      <w:r>
+        <w:rPr>
+          <w:rFonts w:ascii="Arial" w:eastAsia="Times New Roman" w:hAnsi="Arial" w:cs="Arial"/>
+          <w:color w:val="000000"/>
+          <w:lang w:eastAsia="en-GB"/>
+        </w:rPr>
+        <w:t xml:space="preserve"> </w:t>
+      </w:r>
+      <w:proofErr w:type="spellStart"/>
+      <w:r>
+        <w:rPr>
+          <w:rFonts w:ascii="Arial" w:eastAsia="Times New Roman" w:hAnsi="Arial" w:cs="Arial"/>
+          <w:color w:val="000000"/>
+          <w:lang w:eastAsia="en-GB"/>
+        </w:rPr>
+        <w:t>savo</w:t>
+      </w:r>
+      <w:proofErr w:type="spellEnd"/>
+      <w:r>
+        <w:rPr>
+          <w:rFonts w:ascii="Arial" w:eastAsia="Times New Roman" w:hAnsi="Arial" w:cs="Arial"/>
+          <w:color w:val="000000"/>
+          <w:lang w:eastAsia="en-GB"/>
+        </w:rPr>
+        <w:t xml:space="preserve"> </w:t>
+      </w:r>
+      <w:proofErr w:type="spellStart"/>
+      <w:r>
+        <w:rPr>
+          <w:rFonts w:ascii="Arial" w:eastAsia="Times New Roman" w:hAnsi="Arial" w:cs="Arial"/>
+          <w:color w:val="000000"/>
+          <w:lang w:eastAsia="en-GB"/>
+        </w:rPr>
+        <w:t>įrenginyje</w:t>
+      </w:r>
+      <w:proofErr w:type="spellEnd"/>
+      <w:r>
+        <w:rPr>
+          <w:rFonts w:ascii="Arial" w:eastAsia="Times New Roman" w:hAnsi="Arial" w:cs="Arial"/>
+          <w:color w:val="000000"/>
+          <w:lang w:eastAsia="en-GB"/>
+        </w:rPr>
+        <w:t xml:space="preserve"> </w:t>
+      </w:r>
+      <w:proofErr w:type="spellStart"/>
+      <w:r>
+        <w:rPr>
+          <w:rFonts w:ascii="Arial" w:eastAsia="Times New Roman" w:hAnsi="Arial" w:cs="Arial"/>
+          <w:color w:val="000000"/>
+          <w:lang w:eastAsia="en-GB"/>
+        </w:rPr>
+        <w:t>arba</w:t>
+      </w:r>
+      <w:proofErr w:type="spellEnd"/>
+      <w:r>
+        <w:rPr>
+          <w:rFonts w:ascii="Arial" w:eastAsia="Times New Roman" w:hAnsi="Arial" w:cs="Arial"/>
+          <w:color w:val="000000"/>
+          <w:lang w:eastAsia="en-GB"/>
+        </w:rPr>
+        <w:t xml:space="preserve"> </w:t>
+      </w:r>
+      <w:proofErr w:type="spellStart"/>
+      <w:r>
+        <w:rPr>
+          <w:rFonts w:ascii="Arial" w:eastAsia="Times New Roman" w:hAnsi="Arial" w:cs="Arial"/>
+          <w:color w:val="000000"/>
+          <w:lang w:eastAsia="en-GB"/>
+        </w:rPr>
+        <w:t>išsiųsti</w:t>
+      </w:r>
+      <w:proofErr w:type="spellEnd"/>
+      <w:r>
+        <w:rPr>
+          <w:rFonts w:ascii="Arial" w:eastAsia="Times New Roman" w:hAnsi="Arial" w:cs="Arial"/>
+          <w:color w:val="000000"/>
+          <w:lang w:eastAsia="en-GB"/>
+        </w:rPr>
+        <w:t xml:space="preserve"> </w:t>
+      </w:r>
+      <w:proofErr w:type="spellStart"/>
+      <w:r>
+        <w:rPr>
+          <w:rFonts w:ascii="Arial" w:eastAsia="Times New Roman" w:hAnsi="Arial" w:cs="Arial"/>
+          <w:color w:val="000000"/>
+          <w:lang w:eastAsia="en-GB"/>
+        </w:rPr>
+        <w:t>nurodytu</w:t>
+      </w:r>
+      <w:proofErr w:type="spellEnd"/>
+      <w:r>
+        <w:rPr>
+          <w:rFonts w:ascii="Arial" w:eastAsia="Times New Roman" w:hAnsi="Arial" w:cs="Arial"/>
+          <w:color w:val="000000"/>
+          <w:lang w:eastAsia="en-GB"/>
+        </w:rPr>
+        <w:t xml:space="preserve"> </w:t>
+      </w:r>
+      <w:proofErr w:type="spellStart"/>
+      <w:r>
+        <w:rPr>
+          <w:rFonts w:ascii="Arial" w:eastAsia="Times New Roman" w:hAnsi="Arial" w:cs="Arial"/>
+          <w:color w:val="000000"/>
+          <w:lang w:eastAsia="en-GB"/>
+        </w:rPr>
+        <w:t>elektroniniu</w:t>
+      </w:r>
+      <w:proofErr w:type="spellEnd"/>
+      <w:r>
+        <w:rPr>
+          <w:rFonts w:ascii="Arial" w:eastAsia="Times New Roman" w:hAnsi="Arial" w:cs="Arial"/>
+          <w:color w:val="000000"/>
+          <w:lang w:eastAsia="en-GB"/>
+        </w:rPr>
+        <w:t xml:space="preserve"> </w:t>
+      </w:r>
+      <w:proofErr w:type="spellStart"/>
+      <w:r>
+        <w:rPr>
+          <w:rFonts w:ascii="Arial" w:eastAsia="Times New Roman" w:hAnsi="Arial" w:cs="Arial"/>
+          <w:color w:val="000000"/>
+          <w:lang w:eastAsia="en-GB"/>
+        </w:rPr>
+        <w:t>paštu</w:t>
+      </w:r>
+      <w:proofErr w:type="spellEnd"/>
+      <w:r>
+        <w:rPr>
+          <w:rFonts w:ascii="Arial" w:eastAsia="Times New Roman" w:hAnsi="Arial" w:cs="Arial"/>
+          <w:color w:val="000000"/>
+          <w:lang w:eastAsia="en-GB"/>
+        </w:rPr>
+        <w:t xml:space="preserve"> </w:t>
+      </w:r>
+      <w:proofErr w:type="spellStart"/>
+      <w:r>
+        <w:rPr>
+          <w:rFonts w:ascii="Arial" w:eastAsia="Times New Roman" w:hAnsi="Arial" w:cs="Arial"/>
+          <w:color w:val="000000"/>
+          <w:lang w:eastAsia="en-GB"/>
+        </w:rPr>
+        <w:t>sau</w:t>
+      </w:r>
+      <w:proofErr w:type="spellEnd"/>
+      <w:r>
+        <w:rPr>
+          <w:rFonts w:ascii="Arial" w:eastAsia="Times New Roman" w:hAnsi="Arial" w:cs="Arial"/>
+          <w:color w:val="000000"/>
+          <w:lang w:eastAsia="en-GB"/>
+        </w:rPr>
+        <w:t xml:space="preserve"> </w:t>
+      </w:r>
+      <w:proofErr w:type="spellStart"/>
+      <w:r>
+        <w:rPr>
+          <w:rFonts w:ascii="Arial" w:eastAsia="Times New Roman" w:hAnsi="Arial" w:cs="Arial"/>
+          <w:color w:val="000000"/>
+          <w:lang w:eastAsia="en-GB"/>
+        </w:rPr>
+        <w:t>arba</w:t>
+      </w:r>
+      <w:proofErr w:type="spellEnd"/>
+      <w:r>
+        <w:rPr>
+          <w:rFonts w:ascii="Arial" w:eastAsia="Times New Roman" w:hAnsi="Arial" w:cs="Arial"/>
+          <w:color w:val="000000"/>
+          <w:lang w:eastAsia="en-GB"/>
+        </w:rPr>
+        <w:t xml:space="preserve"> </w:t>
+      </w:r>
+      <w:proofErr w:type="spellStart"/>
+      <w:r>
+        <w:rPr>
+          <w:rFonts w:ascii="Arial" w:eastAsia="Times New Roman" w:hAnsi="Arial" w:cs="Arial"/>
+          <w:color w:val="000000"/>
+          <w:lang w:eastAsia="en-GB"/>
+        </w:rPr>
+        <w:t>asmeniui</w:t>
+      </w:r>
+      <w:proofErr w:type="spellEnd"/>
+      <w:r>
+        <w:rPr>
+          <w:rFonts w:ascii="Arial" w:eastAsia="Times New Roman" w:hAnsi="Arial" w:cs="Arial"/>
+          <w:color w:val="000000"/>
+          <w:lang w:eastAsia="en-GB"/>
+        </w:rPr>
+        <w:t xml:space="preserve">, </w:t>
+      </w:r>
+      <w:proofErr w:type="spellStart"/>
+      <w:r>
+        <w:rPr>
+          <w:rFonts w:ascii="Arial" w:eastAsia="Times New Roman" w:hAnsi="Arial" w:cs="Arial"/>
+          <w:color w:val="000000"/>
+          <w:lang w:eastAsia="en-GB"/>
+        </w:rPr>
+        <w:t>kurį</w:t>
+      </w:r>
+      <w:proofErr w:type="spellEnd"/>
+      <w:r>
+        <w:rPr>
+          <w:rFonts w:ascii="Arial" w:eastAsia="Times New Roman" w:hAnsi="Arial" w:cs="Arial"/>
+          <w:color w:val="000000"/>
+          <w:lang w:eastAsia="en-GB"/>
+        </w:rPr>
+        <w:t xml:space="preserve"> </w:t>
+      </w:r>
+      <w:proofErr w:type="spellStart"/>
+      <w:r>
+        <w:rPr>
+          <w:rFonts w:ascii="Arial" w:eastAsia="Times New Roman" w:hAnsi="Arial" w:cs="Arial"/>
+          <w:color w:val="000000"/>
+          <w:lang w:eastAsia="en-GB"/>
+        </w:rPr>
+        <w:t>sveikins</w:t>
+      </w:r>
+      <w:proofErr w:type="spellEnd"/>
+      <w:r>
+        <w:rPr>
+          <w:rFonts w:ascii="Arial" w:eastAsia="Times New Roman" w:hAnsi="Arial" w:cs="Arial"/>
+          <w:color w:val="000000"/>
+          <w:lang w:eastAsia="en-GB"/>
+        </w:rPr>
+        <w:t xml:space="preserve">. </w:t>
+      </w:r>
+      <w:proofErr w:type="spellStart"/>
+      <w:r>
+        <w:rPr>
+          <w:rFonts w:ascii="Arial" w:eastAsia="Times New Roman" w:hAnsi="Arial" w:cs="Arial"/>
+          <w:color w:val="000000"/>
+          <w:lang w:eastAsia="en-GB"/>
+        </w:rPr>
+        <w:t>Susikūrus</w:t>
+      </w:r>
+      <w:proofErr w:type="spellEnd"/>
+      <w:r>
+        <w:rPr>
+          <w:rFonts w:ascii="Arial" w:eastAsia="Times New Roman" w:hAnsi="Arial" w:cs="Arial"/>
+          <w:color w:val="000000"/>
+          <w:lang w:eastAsia="en-GB"/>
+        </w:rPr>
+        <w:t xml:space="preserve"> </w:t>
+      </w:r>
+      <w:proofErr w:type="spellStart"/>
+      <w:r>
+        <w:rPr>
+          <w:rFonts w:ascii="Arial" w:eastAsia="Times New Roman" w:hAnsi="Arial" w:cs="Arial"/>
+          <w:color w:val="000000"/>
+          <w:lang w:eastAsia="en-GB"/>
+        </w:rPr>
+        <w:t>netenkinančią</w:t>
+      </w:r>
+      <w:proofErr w:type="spellEnd"/>
+      <w:r>
+        <w:rPr>
+          <w:rFonts w:ascii="Arial" w:eastAsia="Times New Roman" w:hAnsi="Arial" w:cs="Arial"/>
+          <w:color w:val="000000"/>
+          <w:lang w:eastAsia="en-GB"/>
+        </w:rPr>
+        <w:t xml:space="preserve"> </w:t>
+      </w:r>
+      <w:proofErr w:type="spellStart"/>
+      <w:r>
+        <w:rPr>
+          <w:rFonts w:ascii="Arial" w:eastAsia="Times New Roman" w:hAnsi="Arial" w:cs="Arial"/>
+          <w:color w:val="000000"/>
+          <w:lang w:eastAsia="en-GB"/>
+        </w:rPr>
+        <w:t>vizualizaciją</w:t>
+      </w:r>
+      <w:proofErr w:type="spellEnd"/>
+      <w:r>
+        <w:rPr>
+          <w:rFonts w:ascii="Arial" w:eastAsia="Times New Roman" w:hAnsi="Arial" w:cs="Arial"/>
+          <w:color w:val="000000"/>
+          <w:lang w:eastAsia="en-GB"/>
+        </w:rPr>
+        <w:t xml:space="preserve"> </w:t>
+      </w:r>
+      <w:proofErr w:type="spellStart"/>
+      <w:r>
+        <w:rPr>
+          <w:rFonts w:ascii="Arial" w:eastAsia="Times New Roman" w:hAnsi="Arial" w:cs="Arial"/>
+          <w:color w:val="000000"/>
+          <w:lang w:eastAsia="en-GB"/>
+        </w:rPr>
+        <w:t>ar</w:t>
+      </w:r>
+      <w:proofErr w:type="spellEnd"/>
+      <w:r>
+        <w:rPr>
+          <w:rFonts w:ascii="Arial" w:eastAsia="Times New Roman" w:hAnsi="Arial" w:cs="Arial"/>
+          <w:color w:val="000000"/>
+          <w:lang w:eastAsia="en-GB"/>
+        </w:rPr>
+        <w:t xml:space="preserve"> </w:t>
+      </w:r>
+      <w:proofErr w:type="spellStart"/>
+      <w:r>
+        <w:rPr>
+          <w:rFonts w:ascii="Arial" w:eastAsia="Times New Roman" w:hAnsi="Arial" w:cs="Arial"/>
+          <w:color w:val="000000"/>
+          <w:lang w:eastAsia="en-GB"/>
+        </w:rPr>
+        <w:t>pasirinkus</w:t>
+      </w:r>
+      <w:proofErr w:type="spellEnd"/>
+      <w:r>
+        <w:rPr>
+          <w:rFonts w:ascii="Arial" w:eastAsia="Times New Roman" w:hAnsi="Arial" w:cs="Arial"/>
+          <w:color w:val="000000"/>
+          <w:lang w:eastAsia="en-GB"/>
+        </w:rPr>
+        <w:t xml:space="preserve"> </w:t>
+      </w:r>
+      <w:proofErr w:type="spellStart"/>
+      <w:r>
+        <w:rPr>
+          <w:rFonts w:ascii="Arial" w:eastAsia="Times New Roman" w:hAnsi="Arial" w:cs="Arial"/>
+          <w:color w:val="000000"/>
+          <w:lang w:eastAsia="en-GB"/>
+        </w:rPr>
+        <w:t>netinkamą</w:t>
+      </w:r>
+      <w:proofErr w:type="spellEnd"/>
+      <w:r>
+        <w:rPr>
+          <w:rFonts w:ascii="Arial" w:eastAsia="Times New Roman" w:hAnsi="Arial" w:cs="Arial"/>
+          <w:color w:val="000000"/>
+          <w:lang w:eastAsia="en-GB"/>
+        </w:rPr>
+        <w:t xml:space="preserve"> </w:t>
+      </w:r>
+      <w:proofErr w:type="spellStart"/>
+      <w:r>
+        <w:rPr>
+          <w:rFonts w:ascii="Arial" w:eastAsia="Times New Roman" w:hAnsi="Arial" w:cs="Arial"/>
+          <w:color w:val="000000"/>
+          <w:lang w:eastAsia="en-GB"/>
+        </w:rPr>
+        <w:t>progą</w:t>
+      </w:r>
+      <w:proofErr w:type="spellEnd"/>
+      <w:r>
+        <w:rPr>
+          <w:rFonts w:ascii="Arial" w:eastAsia="Times New Roman" w:hAnsi="Arial" w:cs="Arial"/>
+          <w:color w:val="000000"/>
+          <w:lang w:eastAsia="en-GB"/>
+        </w:rPr>
+        <w:t xml:space="preserve">, </w:t>
+      </w:r>
+      <w:proofErr w:type="spellStart"/>
+      <w:r>
+        <w:rPr>
+          <w:rFonts w:ascii="Arial" w:eastAsia="Times New Roman" w:hAnsi="Arial" w:cs="Arial"/>
+          <w:color w:val="000000"/>
+          <w:lang w:eastAsia="en-GB"/>
+        </w:rPr>
+        <w:t>vartotojas</w:t>
+      </w:r>
+      <w:proofErr w:type="spellEnd"/>
+      <w:r>
+        <w:rPr>
+          <w:rFonts w:ascii="Arial" w:eastAsia="Times New Roman" w:hAnsi="Arial" w:cs="Arial"/>
+          <w:color w:val="000000"/>
+          <w:lang w:eastAsia="en-GB"/>
+        </w:rPr>
+        <w:t xml:space="preserve"> </w:t>
+      </w:r>
+      <w:proofErr w:type="spellStart"/>
+      <w:r>
+        <w:rPr>
+          <w:rFonts w:ascii="Arial" w:eastAsia="Times New Roman" w:hAnsi="Arial" w:cs="Arial"/>
+          <w:color w:val="000000"/>
+          <w:lang w:eastAsia="en-GB"/>
+        </w:rPr>
+        <w:t>turės</w:t>
+      </w:r>
+      <w:proofErr w:type="spellEnd"/>
+      <w:r>
+        <w:rPr>
+          <w:rFonts w:ascii="Arial" w:eastAsia="Times New Roman" w:hAnsi="Arial" w:cs="Arial"/>
+          <w:color w:val="000000"/>
+          <w:lang w:eastAsia="en-GB"/>
+        </w:rPr>
+        <w:t xml:space="preserve"> </w:t>
+      </w:r>
+      <w:proofErr w:type="spellStart"/>
+      <w:r>
+        <w:rPr>
+          <w:rFonts w:ascii="Arial" w:eastAsia="Times New Roman" w:hAnsi="Arial" w:cs="Arial"/>
+          <w:color w:val="000000"/>
+          <w:lang w:eastAsia="en-GB"/>
+        </w:rPr>
+        <w:t>galimybę</w:t>
+      </w:r>
+      <w:proofErr w:type="spellEnd"/>
+      <w:r>
+        <w:rPr>
+          <w:rFonts w:ascii="Arial" w:eastAsia="Times New Roman" w:hAnsi="Arial" w:cs="Arial"/>
+          <w:color w:val="000000"/>
+          <w:lang w:eastAsia="en-GB"/>
+        </w:rPr>
+        <w:t xml:space="preserve"> </w:t>
+      </w:r>
+      <w:proofErr w:type="spellStart"/>
+      <w:r>
+        <w:rPr>
+          <w:rFonts w:ascii="Arial" w:eastAsia="Times New Roman" w:hAnsi="Arial" w:cs="Arial"/>
+          <w:color w:val="000000"/>
+          <w:lang w:eastAsia="en-GB"/>
+        </w:rPr>
+        <w:t>grįžtį</w:t>
+      </w:r>
+      <w:proofErr w:type="spellEnd"/>
+      <w:r>
+        <w:rPr>
+          <w:rFonts w:ascii="Arial" w:eastAsia="Times New Roman" w:hAnsi="Arial" w:cs="Arial"/>
+          <w:color w:val="000000"/>
+          <w:lang w:eastAsia="en-GB"/>
+        </w:rPr>
+        <w:t xml:space="preserve"> į </w:t>
+      </w:r>
+      <w:proofErr w:type="spellStart"/>
+      <w:r>
+        <w:rPr>
+          <w:rFonts w:ascii="Arial" w:eastAsia="Times New Roman" w:hAnsi="Arial" w:cs="Arial"/>
+          <w:color w:val="000000"/>
+          <w:lang w:eastAsia="en-GB"/>
+        </w:rPr>
+        <w:t>progų</w:t>
+      </w:r>
+      <w:proofErr w:type="spellEnd"/>
+      <w:r>
+        <w:rPr>
+          <w:rFonts w:ascii="Arial" w:eastAsia="Times New Roman" w:hAnsi="Arial" w:cs="Arial"/>
+          <w:color w:val="000000"/>
+          <w:lang w:eastAsia="en-GB"/>
+        </w:rPr>
+        <w:t xml:space="preserve"> </w:t>
+      </w:r>
+      <w:proofErr w:type="spellStart"/>
+      <w:r>
+        <w:rPr>
+          <w:rFonts w:ascii="Arial" w:eastAsia="Times New Roman" w:hAnsi="Arial" w:cs="Arial"/>
+          <w:color w:val="000000"/>
+          <w:lang w:eastAsia="en-GB"/>
+        </w:rPr>
+        <w:t>puslapį</w:t>
+      </w:r>
+      <w:proofErr w:type="spellEnd"/>
+      <w:r>
+        <w:rPr>
+          <w:rFonts w:ascii="Arial" w:eastAsia="Times New Roman" w:hAnsi="Arial" w:cs="Arial"/>
+          <w:color w:val="000000"/>
+          <w:lang w:eastAsia="en-GB"/>
+        </w:rPr>
+        <w:t xml:space="preserve"> </w:t>
+      </w:r>
+      <w:proofErr w:type="spellStart"/>
+      <w:r>
+        <w:rPr>
+          <w:rFonts w:ascii="Arial" w:eastAsia="Times New Roman" w:hAnsi="Arial" w:cs="Arial"/>
+          <w:color w:val="000000"/>
+          <w:lang w:eastAsia="en-GB"/>
+        </w:rPr>
+        <w:t>ir</w:t>
+      </w:r>
+      <w:proofErr w:type="spellEnd"/>
+      <w:r>
+        <w:rPr>
+          <w:rFonts w:ascii="Arial" w:eastAsia="Times New Roman" w:hAnsi="Arial" w:cs="Arial"/>
+          <w:color w:val="000000"/>
+          <w:lang w:eastAsia="en-GB"/>
+        </w:rPr>
+        <w:t xml:space="preserve"> </w:t>
+      </w:r>
+      <w:proofErr w:type="spellStart"/>
+      <w:r>
+        <w:rPr>
+          <w:rFonts w:ascii="Arial" w:eastAsia="Times New Roman" w:hAnsi="Arial" w:cs="Arial"/>
+          <w:color w:val="000000"/>
+          <w:lang w:eastAsia="en-GB"/>
+        </w:rPr>
+        <w:t>pakartoti</w:t>
+      </w:r>
+      <w:proofErr w:type="spellEnd"/>
+      <w:r>
+        <w:rPr>
+          <w:rFonts w:ascii="Arial" w:eastAsia="Times New Roman" w:hAnsi="Arial" w:cs="Arial"/>
+          <w:color w:val="000000"/>
+          <w:lang w:eastAsia="en-GB"/>
+        </w:rPr>
+        <w:t xml:space="preserve"> </w:t>
+      </w:r>
+      <w:proofErr w:type="spellStart"/>
+      <w:r>
+        <w:rPr>
+          <w:rFonts w:ascii="Arial" w:eastAsia="Times New Roman" w:hAnsi="Arial" w:cs="Arial"/>
+          <w:color w:val="000000"/>
+          <w:lang w:eastAsia="en-GB"/>
+        </w:rPr>
+        <w:t>procesą</w:t>
+      </w:r>
+      <w:proofErr w:type="spellEnd"/>
+      <w:r>
+        <w:rPr>
+          <w:rFonts w:ascii="Arial" w:eastAsia="Times New Roman" w:hAnsi="Arial" w:cs="Arial"/>
+          <w:color w:val="000000"/>
+          <w:lang w:eastAsia="en-GB"/>
+        </w:rPr>
+        <w:t xml:space="preserve"> </w:t>
+      </w:r>
+      <w:proofErr w:type="spellStart"/>
+      <w:r>
+        <w:rPr>
+          <w:rFonts w:ascii="Arial" w:eastAsia="Times New Roman" w:hAnsi="Arial" w:cs="Arial"/>
+          <w:color w:val="000000"/>
+          <w:lang w:eastAsia="en-GB"/>
+        </w:rPr>
+        <w:t>iš</w:t>
+      </w:r>
+      <w:proofErr w:type="spellEnd"/>
+      <w:r>
+        <w:rPr>
+          <w:rFonts w:ascii="Arial" w:eastAsia="Times New Roman" w:hAnsi="Arial" w:cs="Arial"/>
+          <w:color w:val="000000"/>
+          <w:lang w:eastAsia="en-GB"/>
+        </w:rPr>
+        <w:t xml:space="preserve"> </w:t>
+      </w:r>
+      <w:proofErr w:type="spellStart"/>
+      <w:r>
+        <w:rPr>
+          <w:rFonts w:ascii="Arial" w:eastAsia="Times New Roman" w:hAnsi="Arial" w:cs="Arial"/>
+          <w:color w:val="000000"/>
+          <w:lang w:eastAsia="en-GB"/>
+        </w:rPr>
+        <w:t>naujo</w:t>
+      </w:r>
+      <w:proofErr w:type="spellEnd"/>
+      <w:r>
+        <w:rPr>
+          <w:rFonts w:ascii="Arial" w:eastAsia="Times New Roman" w:hAnsi="Arial" w:cs="Arial"/>
+          <w:color w:val="000000"/>
+          <w:lang w:eastAsia="en-GB"/>
+        </w:rPr>
+        <w:t>.</w:t>
+      </w:r>
+    </w:p>
+    <w:p>
+      <w:pPr>
+        <w:spacing w:after="0" w:line="240" w:lineRule="auto"/>
+        <w:ind w:firstLine="360"/>
+        <w:jc w:val="both"/>
+        <w:rPr>
+          <w:rFonts w:ascii="Arial" w:eastAsia="Times New Roman" w:hAnsi="Arial" w:cs="Arial"/>
+          <w:color w:val="000000"/>
+          <w:lang w:eastAsia="en-GB"/>
+        </w:rPr>
+      </w:pPr>
       <w:r>
         <w:rPr>
           <w:rFonts w:ascii="Arial" w:eastAsia="Times New Roman" w:hAnsi="Arial" w:cs="Arial"/>
@@ -5741,10 +6610,10 @@
           <w:lang w:eastAsia="en-GB"/>
         </w:rPr>
         <w:drawing>
-          <wp:inline distT="0" distB="0" distL="0" distR="0" wp14:anchorId="5C4AFDEE" wp14:editId="1662C903">
-            <wp:extent cx="5730240" cy="2735580"/>
+          <wp:inline distT="0" distB="0" distL="0" distR="0" wp14:anchorId="105FD61D" wp14:editId="65EF0D49">
+            <wp:extent cx="5730240" cy="1135380"/>
             <wp:effectExtent l="0" t="0" r="3810" b="7620"/>
-            <wp:docPr id="6" name="Picture 6" descr="Table&#10;&#10;Description automatically generated with low confidence"/>
+            <wp:docPr id="11" name="Picture 11"/>
             <wp:cNvGraphicFramePr>
               <a:graphicFrameLocks xmlns:a="http://schemas.openxmlformats.org/drawingml/2006/main" noChangeAspect="1"/>
             </wp:cNvGraphicFramePr>
@@ -5752,7 +6621,7 @@
               <a:graphicData uri="http://schemas.openxmlformats.org/drawingml/2006/picture">
                 <pic:pic xmlns:pic="http://schemas.openxmlformats.org/drawingml/2006/picture">
                   <pic:nvPicPr>
-                    <pic:cNvPr id="6" name="Picture 6" descr="Table&#10;&#10;Description automatically generated with low confidence"/>
+                    <pic:cNvPr id="0" name="Picture 5"/>
                     <pic:cNvPicPr>
                       <a:picLocks noChangeAspect="1" noChangeArrowheads="1"/>
                     </pic:cNvPicPr>
@@ -5773,7 +6642,7 @@
                   <pic:spPr bwMode="auto">
                     <a:xfrm>
                       <a:off x="0" y="0"/>
-                      <a:ext cx="5730240" cy="2735580"/>
+                      <a:ext cx="5730240" cy="1135380"/>
                     </a:xfrm>
                     <a:prstGeom prst="rect">
                       <a:avLst/>
@@ -5793,930 +6662,6 @@
     <w:p>
       <w:pPr>
         <w:spacing w:after="0" w:line="240" w:lineRule="auto"/>
-        <w:jc w:val="both"/>
-        <w:rPr>
-          <w:rFonts w:ascii="Arial" w:eastAsia="Times New Roman" w:hAnsi="Arial" w:cs="Arial"/>
-          <w:color w:val="000000"/>
-          <w:lang w:eastAsia="en-GB"/>
-        </w:rPr>
-      </w:pPr>
-    </w:p>
-    <w:p>
-      <w:pPr>
-        <w:spacing w:after="0" w:line="240" w:lineRule="auto"/>
-        <w:jc w:val="both"/>
-        <w:rPr>
-          <w:rFonts w:ascii="Arial" w:eastAsia="Times New Roman" w:hAnsi="Arial" w:cs="Arial"/>
-          <w:color w:val="000000"/>
-          <w:lang w:eastAsia="en-GB"/>
-        </w:rPr>
-      </w:pPr>
-    </w:p>
-    <w:p>
-      <w:pPr>
-        <w:spacing w:after="0" w:line="240" w:lineRule="auto"/>
-        <w:jc w:val="both"/>
-        <w:rPr>
-          <w:rFonts w:ascii="Arial" w:eastAsia="Times New Roman" w:hAnsi="Arial" w:cs="Arial"/>
-          <w:color w:val="000000"/>
-          <w:lang w:eastAsia="en-GB"/>
-        </w:rPr>
-      </w:pPr>
-    </w:p>
-    <w:p>
-      <w:pPr>
-        <w:spacing w:after="0" w:line="240" w:lineRule="auto"/>
-        <w:jc w:val="both"/>
-        <w:rPr>
-          <w:rFonts w:ascii="Arial" w:eastAsia="Times New Roman" w:hAnsi="Arial" w:cs="Arial"/>
-          <w:color w:val="000000"/>
-          <w:lang w:eastAsia="en-GB"/>
-        </w:rPr>
-      </w:pPr>
-    </w:p>
-    <w:p>
-      <w:pPr>
-        <w:spacing w:after="0" w:line="240" w:lineRule="auto"/>
-        <w:ind w:firstLine="360"/>
-        <w:jc w:val="both"/>
-        <w:rPr>
-          <w:rFonts w:ascii="Arial" w:eastAsia="Times New Roman" w:hAnsi="Arial" w:cs="Arial"/>
-          <w:color w:val="000000"/>
-          <w:lang w:eastAsia="en-GB"/>
-        </w:rPr>
-      </w:pPr>
-    </w:p>
-    <w:p>
-      <w:pPr>
-        <w:spacing w:before="100" w:beforeAutospacing="1" w:after="100" w:afterAutospacing="1" w:line="240" w:lineRule="auto"/>
-        <w:jc w:val="both"/>
-        <w:outlineLvl w:val="1"/>
-        <w:rPr>
-          <w:rFonts w:ascii="Arial" w:eastAsia="Times New Roman" w:hAnsi="Arial" w:cs="Arial"/>
-          <w:b/>
-          <w:bCs/>
-          <w:color w:val="000000"/>
-          <w:sz w:val="32"/>
-          <w:szCs w:val="32"/>
-          <w:lang w:eastAsia="en-GB"/>
-        </w:rPr>
-      </w:pPr>
-      <w:r>
-        <w:rPr>
-          <w:rFonts w:ascii="Arial" w:eastAsia="Times New Roman" w:hAnsi="Arial" w:cs="Arial"/>
-          <w:color w:val="000000"/>
-          <w:sz w:val="32"/>
-          <w:szCs w:val="32"/>
-          <w:lang w:eastAsia="en-GB"/>
-        </w:rPr>
-        <w:t>FR</w:t>
-      </w:r>
-      <w:r>
-        <w:rPr>
-          <w:rFonts w:ascii="Arial" w:eastAsia="Times New Roman" w:hAnsi="Arial" w:cs="Arial"/>
-          <w:color w:val="000000"/>
-          <w:sz w:val="32"/>
-          <w:szCs w:val="32"/>
-          <w:lang w:eastAsia="en-GB"/>
-        </w:rPr>
-        <w:t>4</w:t>
-      </w:r>
-      <w:r>
-        <w:rPr>
-          <w:rFonts w:ascii="Arial" w:eastAsia="Times New Roman" w:hAnsi="Arial" w:cs="Arial"/>
-          <w:color w:val="000000"/>
-          <w:sz w:val="32"/>
-          <w:szCs w:val="32"/>
-          <w:lang w:eastAsia="en-GB"/>
-        </w:rPr>
-        <w:t xml:space="preserve">. </w:t>
-      </w:r>
-      <w:proofErr w:type="spellStart"/>
-      <w:r>
-        <w:rPr>
-          <w:rFonts w:ascii="Arial" w:eastAsia="Times New Roman" w:hAnsi="Arial" w:cs="Arial"/>
-          <w:color w:val="000000"/>
-          <w:sz w:val="32"/>
-          <w:szCs w:val="32"/>
-          <w:lang w:eastAsia="en-GB"/>
-        </w:rPr>
-        <w:t>Atvirukai</w:t>
-      </w:r>
-      <w:proofErr w:type="spellEnd"/>
-      <w:r>
-        <w:rPr>
-          <w:rFonts w:ascii="Arial" w:eastAsia="Times New Roman" w:hAnsi="Arial" w:cs="Arial"/>
-          <w:color w:val="000000"/>
-          <w:sz w:val="32"/>
-          <w:szCs w:val="32"/>
-          <w:lang w:eastAsia="en-GB"/>
-        </w:rPr>
-        <w:t xml:space="preserve"> </w:t>
-      </w:r>
-      <w:proofErr w:type="spellStart"/>
-      <w:r>
-        <w:rPr>
-          <w:rFonts w:ascii="Arial" w:eastAsia="Times New Roman" w:hAnsi="Arial" w:cs="Arial"/>
-          <w:color w:val="000000"/>
-          <w:sz w:val="32"/>
-          <w:szCs w:val="32"/>
-          <w:lang w:eastAsia="en-GB"/>
-        </w:rPr>
-        <w:t>gali</w:t>
-      </w:r>
-      <w:proofErr w:type="spellEnd"/>
-      <w:r>
-        <w:rPr>
-          <w:rFonts w:ascii="Arial" w:eastAsia="Times New Roman" w:hAnsi="Arial" w:cs="Arial"/>
-          <w:color w:val="000000"/>
-          <w:sz w:val="32"/>
-          <w:szCs w:val="32"/>
-          <w:lang w:eastAsia="en-GB"/>
-        </w:rPr>
-        <w:t xml:space="preserve"> </w:t>
-      </w:r>
-      <w:proofErr w:type="spellStart"/>
-      <w:r>
-        <w:rPr>
-          <w:rFonts w:ascii="Arial" w:eastAsia="Times New Roman" w:hAnsi="Arial" w:cs="Arial"/>
-          <w:color w:val="000000"/>
-          <w:sz w:val="32"/>
-          <w:szCs w:val="32"/>
-          <w:lang w:eastAsia="en-GB"/>
-        </w:rPr>
-        <w:t>būti</w:t>
-      </w:r>
-      <w:proofErr w:type="spellEnd"/>
-      <w:r>
-        <w:rPr>
-          <w:rFonts w:ascii="Arial" w:eastAsia="Times New Roman" w:hAnsi="Arial" w:cs="Arial"/>
-          <w:color w:val="000000"/>
-          <w:sz w:val="32"/>
-          <w:szCs w:val="32"/>
-          <w:lang w:eastAsia="en-GB"/>
-        </w:rPr>
-        <w:t xml:space="preserve"> </w:t>
-      </w:r>
-      <w:proofErr w:type="spellStart"/>
-      <w:r>
-        <w:rPr>
-          <w:rFonts w:ascii="Arial" w:eastAsia="Times New Roman" w:hAnsi="Arial" w:cs="Arial"/>
-          <w:color w:val="000000"/>
-          <w:sz w:val="32"/>
-          <w:szCs w:val="32"/>
-          <w:lang w:eastAsia="en-GB"/>
-        </w:rPr>
-        <w:t>išsaugomi</w:t>
-      </w:r>
-      <w:proofErr w:type="spellEnd"/>
-      <w:r>
-        <w:rPr>
-          <w:rFonts w:ascii="Arial" w:eastAsia="Times New Roman" w:hAnsi="Arial" w:cs="Arial"/>
-          <w:color w:val="000000"/>
-          <w:sz w:val="32"/>
-          <w:szCs w:val="32"/>
-          <w:lang w:eastAsia="en-GB"/>
-        </w:rPr>
-        <w:t xml:space="preserve">, </w:t>
-      </w:r>
-      <w:proofErr w:type="spellStart"/>
-      <w:r>
-        <w:rPr>
-          <w:rFonts w:ascii="Arial" w:eastAsia="Times New Roman" w:hAnsi="Arial" w:cs="Arial"/>
-          <w:color w:val="000000"/>
-          <w:sz w:val="32"/>
-          <w:szCs w:val="32"/>
-          <w:lang w:eastAsia="en-GB"/>
-        </w:rPr>
-        <w:t>siunčiami</w:t>
-      </w:r>
-      <w:proofErr w:type="spellEnd"/>
-      <w:r>
-        <w:rPr>
-          <w:rFonts w:ascii="Arial" w:eastAsia="Times New Roman" w:hAnsi="Arial" w:cs="Arial"/>
-          <w:color w:val="000000"/>
-          <w:sz w:val="32"/>
-          <w:szCs w:val="32"/>
-          <w:lang w:eastAsia="en-GB"/>
-        </w:rPr>
-        <w:t xml:space="preserve"> </w:t>
-      </w:r>
-      <w:proofErr w:type="spellStart"/>
-      <w:r>
-        <w:rPr>
-          <w:rFonts w:ascii="Arial" w:eastAsia="Times New Roman" w:hAnsi="Arial" w:cs="Arial"/>
-          <w:color w:val="000000"/>
-          <w:sz w:val="32"/>
-          <w:szCs w:val="32"/>
-          <w:lang w:eastAsia="en-GB"/>
-        </w:rPr>
-        <w:t>arba</w:t>
-      </w:r>
-      <w:proofErr w:type="spellEnd"/>
-      <w:r>
-        <w:rPr>
-          <w:rFonts w:ascii="Arial" w:eastAsia="Times New Roman" w:hAnsi="Arial" w:cs="Arial"/>
-          <w:color w:val="000000"/>
-          <w:sz w:val="32"/>
-          <w:szCs w:val="32"/>
-          <w:lang w:eastAsia="en-GB"/>
-        </w:rPr>
-        <w:t xml:space="preserve"> </w:t>
-      </w:r>
-      <w:proofErr w:type="spellStart"/>
-      <w:r>
-        <w:rPr>
-          <w:rFonts w:ascii="Arial" w:eastAsia="Times New Roman" w:hAnsi="Arial" w:cs="Arial"/>
-          <w:color w:val="000000"/>
-          <w:sz w:val="32"/>
-          <w:szCs w:val="32"/>
-          <w:lang w:eastAsia="en-GB"/>
-        </w:rPr>
-        <w:t>kartojami</w:t>
-      </w:r>
-      <w:proofErr w:type="spellEnd"/>
-    </w:p>
-    <w:p>
-      <w:pPr>
-        <w:spacing w:after="0" w:line="240" w:lineRule="auto"/>
-        <w:ind w:firstLine="360"/>
-        <w:jc w:val="both"/>
-        <w:rPr>
-          <w:rFonts w:ascii="Arial" w:eastAsia="Times New Roman" w:hAnsi="Arial" w:cs="Arial"/>
-          <w:color w:val="000000"/>
-          <w:lang w:eastAsia="en-GB"/>
-        </w:rPr>
-      </w:pPr>
-      <w:proofErr w:type="spellStart"/>
-      <w:r>
-        <w:rPr>
-          <w:rFonts w:ascii="Arial" w:eastAsia="Times New Roman" w:hAnsi="Arial" w:cs="Arial"/>
-          <w:color w:val="000000"/>
-          <w:lang w:eastAsia="en-GB"/>
-        </w:rPr>
-        <w:t>Vartotojas</w:t>
-      </w:r>
-      <w:proofErr w:type="spellEnd"/>
-      <w:r>
-        <w:rPr>
-          <w:rFonts w:ascii="Arial" w:eastAsia="Times New Roman" w:hAnsi="Arial" w:cs="Arial"/>
-          <w:color w:val="000000"/>
-          <w:lang w:eastAsia="en-GB"/>
-        </w:rPr>
-        <w:t xml:space="preserve"> </w:t>
-      </w:r>
-      <w:proofErr w:type="spellStart"/>
-      <w:r>
-        <w:rPr>
-          <w:rFonts w:ascii="Arial" w:eastAsia="Times New Roman" w:hAnsi="Arial" w:cs="Arial"/>
-          <w:color w:val="000000"/>
-          <w:lang w:eastAsia="en-GB"/>
-        </w:rPr>
-        <w:t>susikūręs</w:t>
-      </w:r>
-      <w:proofErr w:type="spellEnd"/>
-      <w:r>
-        <w:rPr>
-          <w:rFonts w:ascii="Arial" w:eastAsia="Times New Roman" w:hAnsi="Arial" w:cs="Arial"/>
-          <w:color w:val="000000"/>
-          <w:lang w:eastAsia="en-GB"/>
-        </w:rPr>
-        <w:t xml:space="preserve"> jam </w:t>
-      </w:r>
-      <w:proofErr w:type="spellStart"/>
-      <w:r>
-        <w:rPr>
-          <w:rFonts w:ascii="Arial" w:eastAsia="Times New Roman" w:hAnsi="Arial" w:cs="Arial"/>
-          <w:color w:val="000000"/>
-          <w:lang w:eastAsia="en-GB"/>
-        </w:rPr>
-        <w:t>patinkantį</w:t>
-      </w:r>
-      <w:proofErr w:type="spellEnd"/>
-      <w:r>
-        <w:rPr>
-          <w:rFonts w:ascii="Arial" w:eastAsia="Times New Roman" w:hAnsi="Arial" w:cs="Arial"/>
-          <w:color w:val="000000"/>
-          <w:lang w:eastAsia="en-GB"/>
-        </w:rPr>
-        <w:t xml:space="preserve"> </w:t>
-      </w:r>
-      <w:proofErr w:type="spellStart"/>
-      <w:r>
-        <w:rPr>
-          <w:rFonts w:ascii="Arial" w:eastAsia="Times New Roman" w:hAnsi="Arial" w:cs="Arial"/>
-          <w:color w:val="000000"/>
-          <w:lang w:eastAsia="en-GB"/>
-        </w:rPr>
-        <w:t>atviruką</w:t>
-      </w:r>
-      <w:proofErr w:type="spellEnd"/>
-      <w:r>
-        <w:rPr>
-          <w:rFonts w:ascii="Arial" w:eastAsia="Times New Roman" w:hAnsi="Arial" w:cs="Arial"/>
-          <w:color w:val="000000"/>
-          <w:lang w:eastAsia="en-GB"/>
-        </w:rPr>
-        <w:t xml:space="preserve"> </w:t>
-      </w:r>
-      <w:proofErr w:type="spellStart"/>
-      <w:r>
-        <w:rPr>
-          <w:rFonts w:ascii="Arial" w:eastAsia="Times New Roman" w:hAnsi="Arial" w:cs="Arial"/>
-          <w:color w:val="000000"/>
-          <w:lang w:eastAsia="en-GB"/>
-        </w:rPr>
-        <w:t>gali</w:t>
-      </w:r>
-      <w:proofErr w:type="spellEnd"/>
-      <w:r>
-        <w:rPr>
-          <w:rFonts w:ascii="Arial" w:eastAsia="Times New Roman" w:hAnsi="Arial" w:cs="Arial"/>
-          <w:color w:val="000000"/>
-          <w:lang w:eastAsia="en-GB"/>
-        </w:rPr>
-        <w:t xml:space="preserve"> </w:t>
-      </w:r>
-      <w:proofErr w:type="spellStart"/>
-      <w:r>
-        <w:rPr>
-          <w:rFonts w:ascii="Arial" w:eastAsia="Times New Roman" w:hAnsi="Arial" w:cs="Arial"/>
-          <w:color w:val="000000"/>
-          <w:lang w:eastAsia="en-GB"/>
-        </w:rPr>
-        <w:t>jį</w:t>
-      </w:r>
-      <w:proofErr w:type="spellEnd"/>
-      <w:r>
-        <w:rPr>
-          <w:rFonts w:ascii="Arial" w:eastAsia="Times New Roman" w:hAnsi="Arial" w:cs="Arial"/>
-          <w:color w:val="000000"/>
-          <w:lang w:eastAsia="en-GB"/>
-        </w:rPr>
-        <w:t xml:space="preserve"> </w:t>
-      </w:r>
-      <w:proofErr w:type="spellStart"/>
-      <w:r>
-        <w:rPr>
-          <w:rFonts w:ascii="Arial" w:eastAsia="Times New Roman" w:hAnsi="Arial" w:cs="Arial"/>
-          <w:color w:val="000000"/>
-          <w:lang w:eastAsia="en-GB"/>
-        </w:rPr>
-        <w:t>išsisaugoti</w:t>
-      </w:r>
-      <w:proofErr w:type="spellEnd"/>
-      <w:r>
-        <w:rPr>
-          <w:rFonts w:ascii="Arial" w:eastAsia="Times New Roman" w:hAnsi="Arial" w:cs="Arial"/>
-          <w:color w:val="000000"/>
-          <w:lang w:eastAsia="en-GB"/>
-        </w:rPr>
-        <w:t xml:space="preserve"> </w:t>
-      </w:r>
-      <w:proofErr w:type="spellStart"/>
-      <w:r>
-        <w:rPr>
-          <w:rFonts w:ascii="Arial" w:eastAsia="Times New Roman" w:hAnsi="Arial" w:cs="Arial"/>
-          <w:color w:val="000000"/>
-          <w:lang w:eastAsia="en-GB"/>
-        </w:rPr>
-        <w:t>savo</w:t>
-      </w:r>
-      <w:proofErr w:type="spellEnd"/>
-      <w:r>
-        <w:rPr>
-          <w:rFonts w:ascii="Arial" w:eastAsia="Times New Roman" w:hAnsi="Arial" w:cs="Arial"/>
-          <w:color w:val="000000"/>
-          <w:lang w:eastAsia="en-GB"/>
-        </w:rPr>
-        <w:t xml:space="preserve"> </w:t>
-      </w:r>
-      <w:proofErr w:type="spellStart"/>
-      <w:r>
-        <w:rPr>
-          <w:rFonts w:ascii="Arial" w:eastAsia="Times New Roman" w:hAnsi="Arial" w:cs="Arial"/>
-          <w:color w:val="000000"/>
-          <w:lang w:eastAsia="en-GB"/>
-        </w:rPr>
-        <w:t>įrenginyje</w:t>
-      </w:r>
-      <w:proofErr w:type="spellEnd"/>
-      <w:r>
-        <w:rPr>
-          <w:rFonts w:ascii="Arial" w:eastAsia="Times New Roman" w:hAnsi="Arial" w:cs="Arial"/>
-          <w:color w:val="000000"/>
-          <w:lang w:eastAsia="en-GB"/>
-        </w:rPr>
-        <w:t xml:space="preserve"> </w:t>
-      </w:r>
-      <w:proofErr w:type="spellStart"/>
-      <w:r>
-        <w:rPr>
-          <w:rFonts w:ascii="Arial" w:eastAsia="Times New Roman" w:hAnsi="Arial" w:cs="Arial"/>
-          <w:color w:val="000000"/>
-          <w:lang w:eastAsia="en-GB"/>
-        </w:rPr>
-        <w:t>arba</w:t>
-      </w:r>
-      <w:proofErr w:type="spellEnd"/>
-      <w:r>
-        <w:rPr>
-          <w:rFonts w:ascii="Arial" w:eastAsia="Times New Roman" w:hAnsi="Arial" w:cs="Arial"/>
-          <w:color w:val="000000"/>
-          <w:lang w:eastAsia="en-GB"/>
-        </w:rPr>
-        <w:t xml:space="preserve"> </w:t>
-      </w:r>
-      <w:proofErr w:type="spellStart"/>
-      <w:r>
-        <w:rPr>
-          <w:rFonts w:ascii="Arial" w:eastAsia="Times New Roman" w:hAnsi="Arial" w:cs="Arial"/>
-          <w:color w:val="000000"/>
-          <w:lang w:eastAsia="en-GB"/>
-        </w:rPr>
-        <w:t>išsiųsti</w:t>
-      </w:r>
-      <w:proofErr w:type="spellEnd"/>
-      <w:r>
-        <w:rPr>
-          <w:rFonts w:ascii="Arial" w:eastAsia="Times New Roman" w:hAnsi="Arial" w:cs="Arial"/>
-          <w:color w:val="000000"/>
-          <w:lang w:eastAsia="en-GB"/>
-        </w:rPr>
-        <w:t xml:space="preserve"> </w:t>
-      </w:r>
-      <w:proofErr w:type="spellStart"/>
-      <w:r>
-        <w:rPr>
-          <w:rFonts w:ascii="Arial" w:eastAsia="Times New Roman" w:hAnsi="Arial" w:cs="Arial"/>
-          <w:color w:val="000000"/>
-          <w:lang w:eastAsia="en-GB"/>
-        </w:rPr>
-        <w:t>nurodytu</w:t>
-      </w:r>
-      <w:proofErr w:type="spellEnd"/>
-      <w:r>
-        <w:rPr>
-          <w:rFonts w:ascii="Arial" w:eastAsia="Times New Roman" w:hAnsi="Arial" w:cs="Arial"/>
-          <w:color w:val="000000"/>
-          <w:lang w:eastAsia="en-GB"/>
-        </w:rPr>
-        <w:t xml:space="preserve"> </w:t>
-      </w:r>
-      <w:proofErr w:type="spellStart"/>
-      <w:r>
-        <w:rPr>
-          <w:rFonts w:ascii="Arial" w:eastAsia="Times New Roman" w:hAnsi="Arial" w:cs="Arial"/>
-          <w:color w:val="000000"/>
-          <w:lang w:eastAsia="en-GB"/>
-        </w:rPr>
-        <w:t>elektroniniu</w:t>
-      </w:r>
-      <w:proofErr w:type="spellEnd"/>
-      <w:r>
-        <w:rPr>
-          <w:rFonts w:ascii="Arial" w:eastAsia="Times New Roman" w:hAnsi="Arial" w:cs="Arial"/>
-          <w:color w:val="000000"/>
-          <w:lang w:eastAsia="en-GB"/>
-        </w:rPr>
-        <w:t xml:space="preserve"> </w:t>
-      </w:r>
-      <w:proofErr w:type="spellStart"/>
-      <w:r>
-        <w:rPr>
-          <w:rFonts w:ascii="Arial" w:eastAsia="Times New Roman" w:hAnsi="Arial" w:cs="Arial"/>
-          <w:color w:val="000000"/>
-          <w:lang w:eastAsia="en-GB"/>
-        </w:rPr>
-        <w:t>paštu</w:t>
-      </w:r>
-      <w:proofErr w:type="spellEnd"/>
-      <w:r>
-        <w:rPr>
-          <w:rFonts w:ascii="Arial" w:eastAsia="Times New Roman" w:hAnsi="Arial" w:cs="Arial"/>
-          <w:color w:val="000000"/>
-          <w:lang w:eastAsia="en-GB"/>
-        </w:rPr>
-        <w:t xml:space="preserve"> </w:t>
-      </w:r>
-      <w:proofErr w:type="spellStart"/>
-      <w:r>
-        <w:rPr>
-          <w:rFonts w:ascii="Arial" w:eastAsia="Times New Roman" w:hAnsi="Arial" w:cs="Arial"/>
-          <w:color w:val="000000"/>
-          <w:lang w:eastAsia="en-GB"/>
-        </w:rPr>
-        <w:t>sau</w:t>
-      </w:r>
-      <w:proofErr w:type="spellEnd"/>
-      <w:r>
-        <w:rPr>
-          <w:rFonts w:ascii="Arial" w:eastAsia="Times New Roman" w:hAnsi="Arial" w:cs="Arial"/>
-          <w:color w:val="000000"/>
-          <w:lang w:eastAsia="en-GB"/>
-        </w:rPr>
-        <w:t xml:space="preserve"> </w:t>
-      </w:r>
-      <w:proofErr w:type="spellStart"/>
-      <w:r>
-        <w:rPr>
-          <w:rFonts w:ascii="Arial" w:eastAsia="Times New Roman" w:hAnsi="Arial" w:cs="Arial"/>
-          <w:color w:val="000000"/>
-          <w:lang w:eastAsia="en-GB"/>
-        </w:rPr>
-        <w:t>arba</w:t>
-      </w:r>
-      <w:proofErr w:type="spellEnd"/>
-      <w:r>
-        <w:rPr>
-          <w:rFonts w:ascii="Arial" w:eastAsia="Times New Roman" w:hAnsi="Arial" w:cs="Arial"/>
-          <w:color w:val="000000"/>
-          <w:lang w:eastAsia="en-GB"/>
-        </w:rPr>
-        <w:t xml:space="preserve"> </w:t>
-      </w:r>
-      <w:proofErr w:type="spellStart"/>
-      <w:r>
-        <w:rPr>
-          <w:rFonts w:ascii="Arial" w:eastAsia="Times New Roman" w:hAnsi="Arial" w:cs="Arial"/>
-          <w:color w:val="000000"/>
-          <w:lang w:eastAsia="en-GB"/>
-        </w:rPr>
-        <w:t>asmeniui</w:t>
-      </w:r>
-      <w:proofErr w:type="spellEnd"/>
-      <w:r>
-        <w:rPr>
-          <w:rFonts w:ascii="Arial" w:eastAsia="Times New Roman" w:hAnsi="Arial" w:cs="Arial"/>
-          <w:color w:val="000000"/>
-          <w:lang w:eastAsia="en-GB"/>
-        </w:rPr>
-        <w:t xml:space="preserve">, </w:t>
-      </w:r>
-      <w:proofErr w:type="spellStart"/>
-      <w:r>
-        <w:rPr>
-          <w:rFonts w:ascii="Arial" w:eastAsia="Times New Roman" w:hAnsi="Arial" w:cs="Arial"/>
-          <w:color w:val="000000"/>
-          <w:lang w:eastAsia="en-GB"/>
-        </w:rPr>
-        <w:t>kurį</w:t>
-      </w:r>
-      <w:proofErr w:type="spellEnd"/>
-      <w:r>
-        <w:rPr>
-          <w:rFonts w:ascii="Arial" w:eastAsia="Times New Roman" w:hAnsi="Arial" w:cs="Arial"/>
-          <w:color w:val="000000"/>
-          <w:lang w:eastAsia="en-GB"/>
-        </w:rPr>
-        <w:t xml:space="preserve"> </w:t>
-      </w:r>
-      <w:proofErr w:type="spellStart"/>
-      <w:r>
-        <w:rPr>
-          <w:rFonts w:ascii="Arial" w:eastAsia="Times New Roman" w:hAnsi="Arial" w:cs="Arial"/>
-          <w:color w:val="000000"/>
-          <w:lang w:eastAsia="en-GB"/>
-        </w:rPr>
-        <w:t>sveikins</w:t>
-      </w:r>
-      <w:proofErr w:type="spellEnd"/>
-      <w:r>
-        <w:rPr>
-          <w:rFonts w:ascii="Arial" w:eastAsia="Times New Roman" w:hAnsi="Arial" w:cs="Arial"/>
-          <w:color w:val="000000"/>
-          <w:lang w:eastAsia="en-GB"/>
-        </w:rPr>
-        <w:t xml:space="preserve">. </w:t>
-      </w:r>
-      <w:proofErr w:type="spellStart"/>
-      <w:r>
-        <w:rPr>
-          <w:rFonts w:ascii="Arial" w:eastAsia="Times New Roman" w:hAnsi="Arial" w:cs="Arial"/>
-          <w:color w:val="000000"/>
-          <w:lang w:eastAsia="en-GB"/>
-        </w:rPr>
-        <w:t>Susikūrus</w:t>
-      </w:r>
-      <w:proofErr w:type="spellEnd"/>
-      <w:r>
-        <w:rPr>
-          <w:rFonts w:ascii="Arial" w:eastAsia="Times New Roman" w:hAnsi="Arial" w:cs="Arial"/>
-          <w:color w:val="000000"/>
-          <w:lang w:eastAsia="en-GB"/>
-        </w:rPr>
-        <w:t xml:space="preserve"> </w:t>
-      </w:r>
-      <w:proofErr w:type="spellStart"/>
-      <w:r>
-        <w:rPr>
-          <w:rFonts w:ascii="Arial" w:eastAsia="Times New Roman" w:hAnsi="Arial" w:cs="Arial"/>
-          <w:color w:val="000000"/>
-          <w:lang w:eastAsia="en-GB"/>
-        </w:rPr>
-        <w:t>netenkinančią</w:t>
-      </w:r>
-      <w:proofErr w:type="spellEnd"/>
-      <w:r>
-        <w:rPr>
-          <w:rFonts w:ascii="Arial" w:eastAsia="Times New Roman" w:hAnsi="Arial" w:cs="Arial"/>
-          <w:color w:val="000000"/>
-          <w:lang w:eastAsia="en-GB"/>
-        </w:rPr>
-        <w:t xml:space="preserve"> </w:t>
-      </w:r>
-      <w:proofErr w:type="spellStart"/>
-      <w:r>
-        <w:rPr>
-          <w:rFonts w:ascii="Arial" w:eastAsia="Times New Roman" w:hAnsi="Arial" w:cs="Arial"/>
-          <w:color w:val="000000"/>
-          <w:lang w:eastAsia="en-GB"/>
-        </w:rPr>
-        <w:t>vizualizaciją</w:t>
-      </w:r>
-      <w:proofErr w:type="spellEnd"/>
-      <w:r>
-        <w:rPr>
-          <w:rFonts w:ascii="Arial" w:eastAsia="Times New Roman" w:hAnsi="Arial" w:cs="Arial"/>
-          <w:color w:val="000000"/>
-          <w:lang w:eastAsia="en-GB"/>
-        </w:rPr>
-        <w:t xml:space="preserve"> </w:t>
-      </w:r>
-      <w:proofErr w:type="spellStart"/>
-      <w:r>
-        <w:rPr>
-          <w:rFonts w:ascii="Arial" w:eastAsia="Times New Roman" w:hAnsi="Arial" w:cs="Arial"/>
-          <w:color w:val="000000"/>
-          <w:lang w:eastAsia="en-GB"/>
-        </w:rPr>
-        <w:t>ar</w:t>
-      </w:r>
-      <w:proofErr w:type="spellEnd"/>
-      <w:r>
-        <w:rPr>
-          <w:rFonts w:ascii="Arial" w:eastAsia="Times New Roman" w:hAnsi="Arial" w:cs="Arial"/>
-          <w:color w:val="000000"/>
-          <w:lang w:eastAsia="en-GB"/>
-        </w:rPr>
-        <w:t xml:space="preserve"> </w:t>
-      </w:r>
-      <w:proofErr w:type="spellStart"/>
-      <w:r>
-        <w:rPr>
-          <w:rFonts w:ascii="Arial" w:eastAsia="Times New Roman" w:hAnsi="Arial" w:cs="Arial"/>
-          <w:color w:val="000000"/>
-          <w:lang w:eastAsia="en-GB"/>
-        </w:rPr>
-        <w:t>pasirinkus</w:t>
-      </w:r>
-      <w:proofErr w:type="spellEnd"/>
-      <w:r>
-        <w:rPr>
-          <w:rFonts w:ascii="Arial" w:eastAsia="Times New Roman" w:hAnsi="Arial" w:cs="Arial"/>
-          <w:color w:val="000000"/>
-          <w:lang w:eastAsia="en-GB"/>
-        </w:rPr>
-        <w:t xml:space="preserve"> </w:t>
-      </w:r>
-      <w:proofErr w:type="spellStart"/>
-      <w:r>
-        <w:rPr>
-          <w:rFonts w:ascii="Arial" w:eastAsia="Times New Roman" w:hAnsi="Arial" w:cs="Arial"/>
-          <w:color w:val="000000"/>
-          <w:lang w:eastAsia="en-GB"/>
-        </w:rPr>
-        <w:t>netinkamą</w:t>
-      </w:r>
-      <w:proofErr w:type="spellEnd"/>
-      <w:r>
-        <w:rPr>
-          <w:rFonts w:ascii="Arial" w:eastAsia="Times New Roman" w:hAnsi="Arial" w:cs="Arial"/>
-          <w:color w:val="000000"/>
-          <w:lang w:eastAsia="en-GB"/>
-        </w:rPr>
-        <w:t xml:space="preserve"> </w:t>
-      </w:r>
-      <w:proofErr w:type="spellStart"/>
-      <w:r>
-        <w:rPr>
-          <w:rFonts w:ascii="Arial" w:eastAsia="Times New Roman" w:hAnsi="Arial" w:cs="Arial"/>
-          <w:color w:val="000000"/>
-          <w:lang w:eastAsia="en-GB"/>
-        </w:rPr>
-        <w:t>progą</w:t>
-      </w:r>
-      <w:proofErr w:type="spellEnd"/>
-      <w:r>
-        <w:rPr>
-          <w:rFonts w:ascii="Arial" w:eastAsia="Times New Roman" w:hAnsi="Arial" w:cs="Arial"/>
-          <w:color w:val="000000"/>
-          <w:lang w:eastAsia="en-GB"/>
-        </w:rPr>
-        <w:t xml:space="preserve">, </w:t>
-      </w:r>
-      <w:proofErr w:type="spellStart"/>
-      <w:r>
-        <w:rPr>
-          <w:rFonts w:ascii="Arial" w:eastAsia="Times New Roman" w:hAnsi="Arial" w:cs="Arial"/>
-          <w:color w:val="000000"/>
-          <w:lang w:eastAsia="en-GB"/>
-        </w:rPr>
-        <w:t>vartotojas</w:t>
-      </w:r>
-      <w:proofErr w:type="spellEnd"/>
-      <w:r>
-        <w:rPr>
-          <w:rFonts w:ascii="Arial" w:eastAsia="Times New Roman" w:hAnsi="Arial" w:cs="Arial"/>
-          <w:color w:val="000000"/>
-          <w:lang w:eastAsia="en-GB"/>
-        </w:rPr>
-        <w:t xml:space="preserve"> </w:t>
-      </w:r>
-      <w:proofErr w:type="spellStart"/>
-      <w:r>
-        <w:rPr>
-          <w:rFonts w:ascii="Arial" w:eastAsia="Times New Roman" w:hAnsi="Arial" w:cs="Arial"/>
-          <w:color w:val="000000"/>
-          <w:lang w:eastAsia="en-GB"/>
-        </w:rPr>
-        <w:t>turės</w:t>
-      </w:r>
-      <w:proofErr w:type="spellEnd"/>
-      <w:r>
-        <w:rPr>
-          <w:rFonts w:ascii="Arial" w:eastAsia="Times New Roman" w:hAnsi="Arial" w:cs="Arial"/>
-          <w:color w:val="000000"/>
-          <w:lang w:eastAsia="en-GB"/>
-        </w:rPr>
-        <w:t xml:space="preserve"> </w:t>
-      </w:r>
-      <w:proofErr w:type="spellStart"/>
-      <w:r>
-        <w:rPr>
-          <w:rFonts w:ascii="Arial" w:eastAsia="Times New Roman" w:hAnsi="Arial" w:cs="Arial"/>
-          <w:color w:val="000000"/>
-          <w:lang w:eastAsia="en-GB"/>
-        </w:rPr>
-        <w:t>galimybę</w:t>
-      </w:r>
-      <w:proofErr w:type="spellEnd"/>
-      <w:r>
-        <w:rPr>
-          <w:rFonts w:ascii="Arial" w:eastAsia="Times New Roman" w:hAnsi="Arial" w:cs="Arial"/>
-          <w:color w:val="000000"/>
-          <w:lang w:eastAsia="en-GB"/>
-        </w:rPr>
-        <w:t xml:space="preserve"> </w:t>
-      </w:r>
-      <w:proofErr w:type="spellStart"/>
-      <w:r>
-        <w:rPr>
-          <w:rFonts w:ascii="Arial" w:eastAsia="Times New Roman" w:hAnsi="Arial" w:cs="Arial"/>
-          <w:color w:val="000000"/>
-          <w:lang w:eastAsia="en-GB"/>
-        </w:rPr>
-        <w:t>grįžtį</w:t>
-      </w:r>
-      <w:proofErr w:type="spellEnd"/>
-      <w:r>
-        <w:rPr>
-          <w:rFonts w:ascii="Arial" w:eastAsia="Times New Roman" w:hAnsi="Arial" w:cs="Arial"/>
-          <w:color w:val="000000"/>
-          <w:lang w:eastAsia="en-GB"/>
-        </w:rPr>
-        <w:t xml:space="preserve"> į </w:t>
-      </w:r>
-      <w:proofErr w:type="spellStart"/>
-      <w:r>
-        <w:rPr>
-          <w:rFonts w:ascii="Arial" w:eastAsia="Times New Roman" w:hAnsi="Arial" w:cs="Arial"/>
-          <w:color w:val="000000"/>
-          <w:lang w:eastAsia="en-GB"/>
-        </w:rPr>
-        <w:t>progų</w:t>
-      </w:r>
-      <w:proofErr w:type="spellEnd"/>
-      <w:r>
-        <w:rPr>
-          <w:rFonts w:ascii="Arial" w:eastAsia="Times New Roman" w:hAnsi="Arial" w:cs="Arial"/>
-          <w:color w:val="000000"/>
-          <w:lang w:eastAsia="en-GB"/>
-        </w:rPr>
-        <w:t xml:space="preserve"> </w:t>
-      </w:r>
-      <w:proofErr w:type="spellStart"/>
-      <w:r>
-        <w:rPr>
-          <w:rFonts w:ascii="Arial" w:eastAsia="Times New Roman" w:hAnsi="Arial" w:cs="Arial"/>
-          <w:color w:val="000000"/>
-          <w:lang w:eastAsia="en-GB"/>
-        </w:rPr>
-        <w:t>puslapį</w:t>
-      </w:r>
-      <w:proofErr w:type="spellEnd"/>
-      <w:r>
-        <w:rPr>
-          <w:rFonts w:ascii="Arial" w:eastAsia="Times New Roman" w:hAnsi="Arial" w:cs="Arial"/>
-          <w:color w:val="000000"/>
-          <w:lang w:eastAsia="en-GB"/>
-        </w:rPr>
-        <w:t xml:space="preserve"> </w:t>
-      </w:r>
-      <w:proofErr w:type="spellStart"/>
-      <w:r>
-        <w:rPr>
-          <w:rFonts w:ascii="Arial" w:eastAsia="Times New Roman" w:hAnsi="Arial" w:cs="Arial"/>
-          <w:color w:val="000000"/>
-          <w:lang w:eastAsia="en-GB"/>
-        </w:rPr>
-        <w:t>ir</w:t>
-      </w:r>
-      <w:proofErr w:type="spellEnd"/>
-      <w:r>
-        <w:rPr>
-          <w:rFonts w:ascii="Arial" w:eastAsia="Times New Roman" w:hAnsi="Arial" w:cs="Arial"/>
-          <w:color w:val="000000"/>
-          <w:lang w:eastAsia="en-GB"/>
-        </w:rPr>
-        <w:t xml:space="preserve"> </w:t>
-      </w:r>
-      <w:proofErr w:type="spellStart"/>
-      <w:r>
-        <w:rPr>
-          <w:rFonts w:ascii="Arial" w:eastAsia="Times New Roman" w:hAnsi="Arial" w:cs="Arial"/>
-          <w:color w:val="000000"/>
-          <w:lang w:eastAsia="en-GB"/>
-        </w:rPr>
-        <w:t>pakartoti</w:t>
-      </w:r>
-      <w:proofErr w:type="spellEnd"/>
-      <w:r>
-        <w:rPr>
-          <w:rFonts w:ascii="Arial" w:eastAsia="Times New Roman" w:hAnsi="Arial" w:cs="Arial"/>
-          <w:color w:val="000000"/>
-          <w:lang w:eastAsia="en-GB"/>
-        </w:rPr>
-        <w:t xml:space="preserve"> </w:t>
-      </w:r>
-      <w:proofErr w:type="spellStart"/>
-      <w:r>
-        <w:rPr>
-          <w:rFonts w:ascii="Arial" w:eastAsia="Times New Roman" w:hAnsi="Arial" w:cs="Arial"/>
-          <w:color w:val="000000"/>
-          <w:lang w:eastAsia="en-GB"/>
-        </w:rPr>
-        <w:t>procesą</w:t>
-      </w:r>
-      <w:proofErr w:type="spellEnd"/>
-      <w:r>
-        <w:rPr>
-          <w:rFonts w:ascii="Arial" w:eastAsia="Times New Roman" w:hAnsi="Arial" w:cs="Arial"/>
-          <w:color w:val="000000"/>
-          <w:lang w:eastAsia="en-GB"/>
-        </w:rPr>
-        <w:t xml:space="preserve"> </w:t>
-      </w:r>
-      <w:proofErr w:type="spellStart"/>
-      <w:r>
-        <w:rPr>
-          <w:rFonts w:ascii="Arial" w:eastAsia="Times New Roman" w:hAnsi="Arial" w:cs="Arial"/>
-          <w:color w:val="000000"/>
-          <w:lang w:eastAsia="en-GB"/>
-        </w:rPr>
-        <w:t>iš</w:t>
-      </w:r>
-      <w:proofErr w:type="spellEnd"/>
-      <w:r>
-        <w:rPr>
-          <w:rFonts w:ascii="Arial" w:eastAsia="Times New Roman" w:hAnsi="Arial" w:cs="Arial"/>
-          <w:color w:val="000000"/>
-          <w:lang w:eastAsia="en-GB"/>
-        </w:rPr>
-        <w:t xml:space="preserve"> </w:t>
-      </w:r>
-      <w:proofErr w:type="spellStart"/>
-      <w:r>
-        <w:rPr>
-          <w:rFonts w:ascii="Arial" w:eastAsia="Times New Roman" w:hAnsi="Arial" w:cs="Arial"/>
-          <w:color w:val="000000"/>
-          <w:lang w:eastAsia="en-GB"/>
-        </w:rPr>
-        <w:t>naujo</w:t>
-      </w:r>
-      <w:proofErr w:type="spellEnd"/>
-      <w:r>
-        <w:rPr>
-          <w:rFonts w:ascii="Arial" w:eastAsia="Times New Roman" w:hAnsi="Arial" w:cs="Arial"/>
-          <w:color w:val="000000"/>
-          <w:lang w:eastAsia="en-GB"/>
-        </w:rPr>
-        <w:t>.</w:t>
-      </w:r>
-    </w:p>
-    <w:p>
-      <w:pPr>
-        <w:spacing w:after="0" w:line="240" w:lineRule="auto"/>
         <w:ind w:hanging="142"/>
         <w:jc w:val="both"/>
         <w:rPr>
@@ -6725,49 +6670,6 @@
           <w:lang w:eastAsia="en-GB"/>
         </w:rPr>
       </w:pPr>
-      <w:r>
-        <w:rPr>
-          <w:rFonts w:ascii="Arial" w:eastAsia="Times New Roman" w:hAnsi="Arial" w:cs="Arial"/>
-          <w:noProof/>
-          <w:color w:val="000000"/>
-          <w:lang w:eastAsia="en-GB"/>
-        </w:rPr>
-        <w:drawing>
-          <wp:inline distT="0" distB="0" distL="0" distR="0" wp14:anchorId="76BC3241" wp14:editId="0443367F">
-            <wp:extent cx="6225540" cy="2920334"/>
-            <wp:effectExtent l="0" t="0" r="3810" b="0"/>
-            <wp:docPr id="1" name="Picture 1" descr="Diagram&#10;&#10;Description automatically generated"/>
-            <wp:cNvGraphicFramePr>
-              <a:graphicFrameLocks xmlns:a="http://schemas.openxmlformats.org/drawingml/2006/main" noChangeAspect="1"/>
-            </wp:cNvGraphicFramePr>
-            <a:graphic xmlns:a="http://schemas.openxmlformats.org/drawingml/2006/main">
-              <a:graphicData uri="http://schemas.openxmlformats.org/drawingml/2006/picture">
-                <pic:pic xmlns:pic="http://schemas.openxmlformats.org/drawingml/2006/picture">
-                  <pic:nvPicPr>
-                    <pic:cNvPr id="1" name="Picture 1" descr="Diagram&#10;&#10;Description automatically generated"/>
-                    <pic:cNvPicPr/>
-                  </pic:nvPicPr>
-                  <pic:blipFill>
-                    <a:blip r:embed="rId15"/>
-                    <a:stretch>
-                      <a:fillRect/>
-                    </a:stretch>
-                  </pic:blipFill>
-                  <pic:spPr>
-                    <a:xfrm>
-                      <a:off x="0" y="0"/>
-                      <a:ext cx="6234898" cy="2924724"/>
-                    </a:xfrm>
-                    <a:prstGeom prst="rect">
-                      <a:avLst/>
-                    </a:prstGeom>
-                  </pic:spPr>
-                </pic:pic>
-              </a:graphicData>
-            </a:graphic>
-          </wp:inline>
-        </w:drawing>
-      </w:r>
     </w:p>
     <w:p>
       <w:pPr>
@@ -8176,14 +8078,90 @@
           <w:szCs w:val="52"/>
         </w:rPr>
       </w:pPr>
-      <w:r>
+    </w:p>
+    <w:p>
+      <w:pPr>
+        <w:jc w:val="center"/>
         <w:rPr>
           <w:b/>
           <w:bCs/>
           <w:sz w:val="52"/>
           <w:szCs w:val="52"/>
         </w:rPr>
-        <w:lastRenderedPageBreak/>
+      </w:pPr>
+    </w:p>
+    <w:p>
+      <w:pPr>
+        <w:jc w:val="center"/>
+        <w:rPr>
+          <w:b/>
+          <w:bCs/>
+          <w:sz w:val="52"/>
+          <w:szCs w:val="52"/>
+        </w:rPr>
+      </w:pPr>
+    </w:p>
+    <w:p>
+      <w:pPr>
+        <w:jc w:val="center"/>
+        <w:rPr>
+          <w:b/>
+          <w:bCs/>
+          <w:sz w:val="52"/>
+          <w:szCs w:val="52"/>
+        </w:rPr>
+      </w:pPr>
+    </w:p>
+    <w:p>
+      <w:pPr>
+        <w:jc w:val="center"/>
+        <w:rPr>
+          <w:b/>
+          <w:bCs/>
+          <w:sz w:val="52"/>
+          <w:szCs w:val="52"/>
+        </w:rPr>
+      </w:pPr>
+    </w:p>
+    <w:p>
+      <w:pPr>
+        <w:jc w:val="center"/>
+        <w:rPr>
+          <w:b/>
+          <w:bCs/>
+          <w:sz w:val="52"/>
+          <w:szCs w:val="52"/>
+        </w:rPr>
+      </w:pPr>
+    </w:p>
+    <w:p>
+      <w:pPr>
+        <w:jc w:val="center"/>
+        <w:rPr>
+          <w:b/>
+          <w:bCs/>
+          <w:sz w:val="52"/>
+          <w:szCs w:val="52"/>
+        </w:rPr>
+      </w:pPr>
+    </w:p>
+    <w:p>
+      <w:pPr>
+        <w:jc w:val="center"/>
+        <w:rPr>
+          <w:b/>
+          <w:bCs/>
+          <w:sz w:val="52"/>
+          <w:szCs w:val="52"/>
+        </w:rPr>
+      </w:pPr>
+      <w:r>
+        <w:rPr>
+          <w:b/>
+          <w:bCs/>
+          <w:sz w:val="52"/>
+          <w:szCs w:val="52"/>
+        </w:rPr>
         <w:t>PRODUCT BACKLOG</w:t>
       </w:r>
     </w:p>
@@ -8406,7 +8384,7 @@
     </w:p>
     <w:sectPr>
       <w:pgSz w:w="11906" w:h="16838"/>
-      <w:pgMar w:top="1440" w:right="1440" w:bottom="1276" w:left="1440" w:header="708" w:footer="708" w:gutter="0"/>
+      <w:pgMar w:top="1440" w:right="1440" w:bottom="2836" w:left="1440" w:header="708" w:footer="708" w:gutter="0"/>
       <w:cols w:space="708"/>
       <w:docGrid w:linePitch="360"/>
     </w:sectPr>

</xml_diff>

<commit_message>
Corrections after teacher's comments. Separate folders for diagrams and images created
</commit_message>
<xml_diff>
--- a/Proginio atviruko kūrimo puslapis.docx
+++ b/Proginio atviruko kūrimo puslapis.docx
@@ -59,7 +59,12 @@
           <w:docPartUnique/>
         </w:docPartObj>
       </w:sdtPr>
-      <w:sdtEndPr/>
+      <w:sdtEndPr>
+        <w:rPr>
+          <w:rFonts w:eastAsiaTheme="minorHAnsi" w:cstheme="minorBidi"/>
+          <w:lang w:val="en-GB"/>
+        </w:rPr>
+      </w:sdtEndPr>
       <w:sdtContent>
         <w:p>
           <w:pPr>
@@ -125,7 +130,7 @@
               <w:szCs w:val="24"/>
               <w:lang w:val="lt-LT"/>
             </w:rPr>
-            <w:t>1</w:t>
+            <w:t>2</w:t>
           </w:r>
         </w:p>
         <w:p>
@@ -167,7 +172,7 @@
               <w:szCs w:val="24"/>
               <w:lang w:val="lt-LT"/>
             </w:rPr>
-            <w:t>1</w:t>
+            <w:t>2</w:t>
           </w:r>
         </w:p>
         <w:p>
@@ -189,6 +194,82 @@
               <w:lang w:val="lt-LT"/>
             </w:rPr>
             <w:t>FR1. Atviro šaltinio puslapis</w:t>
+          </w:r>
+          <w:r>
+            <w:rPr>
+              <w:rFonts w:ascii="Times New Roman" w:hAnsi="Times New Roman"/>
+              <w:sz w:val="24"/>
+              <w:szCs w:val="24"/>
+              <w:lang w:val="lt-LT"/>
+            </w:rPr>
+            <w:tab/>
+          </w:r>
+          <w:r>
+            <w:rPr>
+              <w:rFonts w:ascii="Times New Roman" w:hAnsi="Times New Roman"/>
+              <w:sz w:val="24"/>
+              <w:szCs w:val="24"/>
+              <w:lang w:val="lt-LT"/>
+            </w:rPr>
+            <w:t>2</w:t>
+          </w:r>
+        </w:p>
+        <w:p>
+          <w:pPr>
+            <w:pStyle w:val="TOC2"/>
+            <w:ind w:left="720"/>
+            <w:rPr>
+              <w:rFonts w:ascii="Times New Roman" w:hAnsi="Times New Roman"/>
+              <w:sz w:val="24"/>
+              <w:szCs w:val="24"/>
+              <w:lang w:val="lt-LT"/>
+            </w:rPr>
+          </w:pPr>
+          <w:r>
+            <w:rPr>
+              <w:rFonts w:ascii="Times New Roman" w:hAnsi="Times New Roman"/>
+              <w:sz w:val="24"/>
+              <w:szCs w:val="24"/>
+              <w:lang w:val="lt-LT"/>
+            </w:rPr>
+            <w:t>FR</w:t>
+          </w:r>
+          <w:r>
+            <w:rPr>
+              <w:rFonts w:ascii="Times New Roman" w:hAnsi="Times New Roman"/>
+              <w:sz w:val="24"/>
+              <w:szCs w:val="24"/>
+              <w:lang w:val="lt-LT"/>
+            </w:rPr>
+            <w:t>2</w:t>
+          </w:r>
+          <w:r>
+            <w:rPr>
+              <w:rFonts w:ascii="Times New Roman" w:hAnsi="Times New Roman"/>
+              <w:sz w:val="24"/>
+              <w:szCs w:val="24"/>
+              <w:lang w:val="lt-LT"/>
+            </w:rPr>
+            <w:t xml:space="preserve">. </w:t>
+          </w:r>
+          <w:r>
+            <w:rPr>
+              <w:rFonts w:ascii="Times New Roman" w:eastAsia="Times New Roman" w:hAnsi="Times New Roman"/>
+              <w:color w:val="000000"/>
+              <w:sz w:val="24"/>
+              <w:szCs w:val="24"/>
+              <w:lang w:val="lt-LT" w:eastAsia="en-GB"/>
+            </w:rPr>
+            <w:t>Sistemoje kuriami atvirukai įvairioms progoms</w:t>
+          </w:r>
+          <w:r>
+            <w:rPr>
+              <w:rFonts w:ascii="Times New Roman" w:hAnsi="Times New Roman"/>
+              <w:sz w:val="24"/>
+              <w:szCs w:val="24"/>
+              <w:lang w:val="lt-LT"/>
+            </w:rPr>
+            <w:t xml:space="preserve"> </w:t>
           </w:r>
           <w:r>
             <w:rPr>
@@ -219,17 +300,35 @@
               <w:szCs w:val="24"/>
               <w:lang w:val="lt-LT"/>
             </w:rPr>
-            <w:t xml:space="preserve">FR2. </w:t>
+            <w:t>FR</w:t>
           </w:r>
           <w:r>
             <w:rPr>
+              <w:rFonts w:ascii="Times New Roman" w:hAnsi="Times New Roman"/>
+              <w:sz w:val="24"/>
+              <w:szCs w:val="24"/>
+              <w:lang w:val="lt-LT"/>
+            </w:rPr>
+            <w:t>3</w:t>
+          </w:r>
+          <w:r>
+            <w:rPr>
+              <w:rFonts w:ascii="Times New Roman" w:hAnsi="Times New Roman"/>
+              <w:sz w:val="24"/>
+              <w:szCs w:val="24"/>
+              <w:lang w:val="lt-LT"/>
+            </w:rPr>
+            <w:t xml:space="preserve">. </w:t>
+          </w:r>
+          <w:r>
+            <w:rPr>
               <w:rFonts w:ascii="Times New Roman" w:eastAsia="Times New Roman" w:hAnsi="Times New Roman"/>
               <w:color w:val="000000"/>
               <w:sz w:val="24"/>
               <w:szCs w:val="24"/>
               <w:lang w:val="lt-LT" w:eastAsia="en-GB"/>
             </w:rPr>
-            <w:t>Sistemoje egzistuoja administratoriaus rolė</w:t>
+            <w:t>Atvirukai gali būti išsaugomi, siunčiami arba kartojami</w:t>
           </w:r>
           <w:r>
             <w:rPr>
@@ -248,7 +347,15 @@
               <w:lang w:val="lt-LT"/>
             </w:rPr>
             <w:tab/>
-            <w:t>2</w:t>
+          </w:r>
+          <w:r>
+            <w:rPr>
+              <w:rFonts w:ascii="Times New Roman" w:hAnsi="Times New Roman"/>
+              <w:sz w:val="24"/>
+              <w:szCs w:val="24"/>
+              <w:lang w:val="lt-LT"/>
+            </w:rPr>
+            <w:t>4</w:t>
           </w:r>
         </w:p>
         <w:p>
@@ -269,17 +376,16 @@
               <w:szCs w:val="24"/>
               <w:lang w:val="lt-LT"/>
             </w:rPr>
-            <w:t xml:space="preserve">FR3. </w:t>
+            <w:t>FR</w:t>
           </w:r>
           <w:r>
             <w:rPr>
-              <w:rFonts w:ascii="Times New Roman" w:eastAsia="Times New Roman" w:hAnsi="Times New Roman"/>
-              <w:color w:val="000000"/>
-              <w:sz w:val="24"/>
-              <w:szCs w:val="24"/>
-              <w:lang w:val="lt-LT" w:eastAsia="en-GB"/>
-            </w:rPr>
-            <w:t>Sistemoje kuriami atvirukai įvairioms progoms</w:t>
+              <w:rFonts w:ascii="Times New Roman" w:hAnsi="Times New Roman"/>
+              <w:sz w:val="24"/>
+              <w:szCs w:val="24"/>
+              <w:lang w:val="lt-LT"/>
+            </w:rPr>
+            <w:t>4</w:t>
           </w:r>
           <w:r>
             <w:rPr>
@@ -288,148 +394,7 @@
               <w:szCs w:val="24"/>
               <w:lang w:val="lt-LT"/>
             </w:rPr>
-            <w:t xml:space="preserve"> </w:t>
-          </w:r>
-          <w:r>
-            <w:rPr>
-              <w:rFonts w:ascii="Times New Roman" w:hAnsi="Times New Roman"/>
-              <w:sz w:val="24"/>
-              <w:szCs w:val="24"/>
-              <w:lang w:val="lt-LT"/>
-            </w:rPr>
-            <w:tab/>
-            <w:t>2</w:t>
-          </w:r>
-        </w:p>
-        <w:p>
-          <w:pPr>
-            <w:pStyle w:val="TOC2"/>
-            <w:ind w:left="720"/>
-            <w:rPr>
-              <w:rFonts w:ascii="Times New Roman" w:hAnsi="Times New Roman"/>
-              <w:sz w:val="24"/>
-              <w:szCs w:val="24"/>
-              <w:lang w:val="lt-LT"/>
-            </w:rPr>
-          </w:pPr>
-          <w:r>
-            <w:rPr>
-              <w:rFonts w:ascii="Times New Roman" w:hAnsi="Times New Roman"/>
-              <w:sz w:val="24"/>
-              <w:szCs w:val="24"/>
-              <w:lang w:val="lt-LT"/>
-            </w:rPr>
-            <w:t xml:space="preserve">FR4. </w:t>
-          </w:r>
-          <w:r>
-            <w:rPr>
-              <w:rFonts w:ascii="Times New Roman" w:eastAsia="Times New Roman" w:hAnsi="Times New Roman"/>
-              <w:color w:val="000000"/>
-              <w:sz w:val="24"/>
-              <w:szCs w:val="24"/>
-              <w:lang w:val="lt-LT" w:eastAsia="en-GB"/>
-            </w:rPr>
-            <w:t xml:space="preserve">Atvirukai gali būti </w:t>
-          </w:r>
-          <w:r>
-            <w:rPr>
-              <w:rFonts w:ascii="Times New Roman" w:eastAsia="Times New Roman" w:hAnsi="Times New Roman"/>
-              <w:color w:val="000000"/>
-              <w:sz w:val="24"/>
-              <w:szCs w:val="24"/>
-              <w:lang w:val="lt-LT" w:eastAsia="en-GB"/>
-            </w:rPr>
-            <w:t>išsaugomi, siunčiami arba kartojami</w:t>
-          </w:r>
-          <w:r>
-            <w:rPr>
-              <w:rFonts w:ascii="Times New Roman" w:hAnsi="Times New Roman"/>
-              <w:sz w:val="24"/>
-              <w:szCs w:val="24"/>
-              <w:lang w:val="lt-LT"/>
-            </w:rPr>
-            <w:t xml:space="preserve"> </w:t>
-          </w:r>
-          <w:r>
-            <w:rPr>
-              <w:rFonts w:ascii="Times New Roman" w:hAnsi="Times New Roman"/>
-              <w:sz w:val="24"/>
-              <w:szCs w:val="24"/>
-              <w:lang w:val="lt-LT"/>
-            </w:rPr>
-            <w:tab/>
-            <w:t>5</w:t>
-          </w:r>
-        </w:p>
-        <w:p>
-          <w:pPr>
-            <w:pStyle w:val="TOC2"/>
-            <w:ind w:left="720"/>
-            <w:rPr>
-              <w:rFonts w:ascii="Times New Roman" w:hAnsi="Times New Roman"/>
-              <w:sz w:val="24"/>
-              <w:szCs w:val="24"/>
-              <w:lang w:val="lt-LT"/>
-            </w:rPr>
-          </w:pPr>
-          <w:r>
-            <w:rPr>
-              <w:rFonts w:ascii="Times New Roman" w:hAnsi="Times New Roman"/>
-              <w:sz w:val="24"/>
-              <w:szCs w:val="24"/>
-              <w:lang w:val="lt-LT"/>
-            </w:rPr>
-            <w:t xml:space="preserve">FR5. </w:t>
-          </w:r>
-          <w:r>
-            <w:rPr>
-              <w:rFonts w:ascii="Times New Roman" w:eastAsia="Times New Roman" w:hAnsi="Times New Roman"/>
-              <w:color w:val="000000"/>
-              <w:sz w:val="24"/>
-              <w:szCs w:val="24"/>
-              <w:lang w:val="lt-LT" w:eastAsia="en-GB"/>
-            </w:rPr>
-            <w:t>Atvirukų savybės</w:t>
-          </w:r>
-          <w:r>
-            <w:rPr>
-              <w:rFonts w:ascii="Times New Roman" w:hAnsi="Times New Roman"/>
-              <w:sz w:val="24"/>
-              <w:szCs w:val="24"/>
-              <w:lang w:val="lt-LT"/>
-            </w:rPr>
-            <w:t xml:space="preserve"> </w:t>
-          </w:r>
-          <w:r>
-            <w:rPr>
-              <w:rFonts w:ascii="Times New Roman" w:hAnsi="Times New Roman"/>
-              <w:sz w:val="24"/>
-              <w:szCs w:val="24"/>
-              <w:lang w:val="lt-LT"/>
-            </w:rPr>
-            <w:tab/>
-            <w:t>5</w:t>
-          </w:r>
-        </w:p>
-        <w:p>
-          <w:pPr>
-            <w:pStyle w:val="TOC2"/>
-            <w:ind w:left="720"/>
-            <w:rPr>
-              <w:rFonts w:ascii="Times New Roman" w:hAnsi="Times New Roman"/>
-              <w:sz w:val="24"/>
-              <w:szCs w:val="24"/>
-              <w:lang w:val="lt-LT"/>
-            </w:rPr>
-          </w:pPr>
-          <w:r>
-            <w:rPr>
-              <w:rFonts w:ascii="Times New Roman" w:hAnsi="Times New Roman"/>
-              <w:sz w:val="24"/>
-              <w:szCs w:val="24"/>
-              <w:lang w:val="lt-LT"/>
-            </w:rPr>
-            <w:t xml:space="preserve">FR6. </w:t>
+            <w:t xml:space="preserve">. </w:t>
           </w:r>
           <w:r>
             <w:rPr>
@@ -567,6 +532,105 @@
             <w:t>5</w:t>
           </w:r>
         </w:p>
+        <w:p>
+          <w:pPr>
+            <w:pStyle w:val="TOC1"/>
+            <w:rPr>
+              <w:rFonts w:ascii="Times New Roman" w:hAnsi="Times New Roman"/>
+              <w:sz w:val="24"/>
+              <w:szCs w:val="24"/>
+              <w:lang w:val="lt-LT"/>
+            </w:rPr>
+          </w:pPr>
+          <w:r>
+            <w:rPr>
+              <w:rFonts w:ascii="Times New Roman" w:hAnsi="Times New Roman"/>
+              <w:b/>
+              <w:bCs/>
+              <w:sz w:val="24"/>
+              <w:szCs w:val="24"/>
+              <w:lang w:val="lt-LT"/>
+            </w:rPr>
+            <w:t>Product backlog</w:t>
+          </w:r>
+          <w:r>
+            <w:rPr>
+              <w:rFonts w:ascii="Times New Roman" w:hAnsi="Times New Roman"/>
+              <w:sz w:val="24"/>
+              <w:szCs w:val="24"/>
+              <w:lang w:val="lt-LT"/>
+            </w:rPr>
+            <w:tab/>
+          </w:r>
+          <w:r>
+            <w:rPr>
+              <w:rFonts w:ascii="Times New Roman" w:hAnsi="Times New Roman"/>
+              <w:b/>
+              <w:bCs/>
+              <w:sz w:val="24"/>
+              <w:szCs w:val="24"/>
+              <w:lang w:val="lt-LT"/>
+            </w:rPr>
+            <w:t>6</w:t>
+          </w:r>
+        </w:p>
+        <w:p>
+          <w:pPr>
+            <w:pStyle w:val="TOC2"/>
+            <w:ind w:left="0" w:firstLine="720"/>
+            <w:rPr>
+              <w:rFonts w:ascii="Times New Roman" w:hAnsi="Times New Roman"/>
+              <w:sz w:val="24"/>
+              <w:szCs w:val="24"/>
+              <w:lang w:val="lt-LT"/>
+            </w:rPr>
+          </w:pPr>
+          <w:r>
+            <w:rPr>
+              <w:rFonts w:ascii="Times New Roman" w:eastAsia="Times New Roman" w:hAnsi="Times New Roman"/>
+              <w:color w:val="000000"/>
+              <w:sz w:val="24"/>
+              <w:szCs w:val="24"/>
+              <w:lang w:val="lt-LT" w:eastAsia="en-GB"/>
+            </w:rPr>
+            <w:t>User stories</w:t>
+          </w:r>
+          <w:r>
+            <w:rPr>
+              <w:rFonts w:ascii="Times New Roman" w:eastAsia="Times New Roman" w:hAnsi="Times New Roman"/>
+              <w:color w:val="000000"/>
+              <w:sz w:val="24"/>
+              <w:szCs w:val="24"/>
+              <w:lang w:val="lt-LT" w:eastAsia="en-GB"/>
+            </w:rPr>
+            <w:t xml:space="preserve"> </w:t>
+          </w:r>
+          <w:r>
+            <w:rPr>
+              <w:rFonts w:ascii="Times New Roman" w:hAnsi="Times New Roman"/>
+              <w:sz w:val="24"/>
+              <w:szCs w:val="24"/>
+              <w:lang w:val="lt-LT"/>
+            </w:rPr>
+            <w:tab/>
+          </w:r>
+          <w:r>
+            <w:rPr>
+              <w:rFonts w:ascii="Times New Roman" w:hAnsi="Times New Roman"/>
+              <w:sz w:val="24"/>
+              <w:szCs w:val="24"/>
+              <w:lang w:val="lt-LT"/>
+            </w:rPr>
+            <w:t>6</w:t>
+          </w:r>
+        </w:p>
+        <w:p>
+          <w:pPr>
+            <w:rPr>
+              <w:lang w:val="lt-LT"/>
+            </w:rPr>
+          </w:pPr>
+        </w:p>
       </w:sdtContent>
     </w:sdt>
     <w:p>
@@ -799,17 +863,7 @@
           <w:szCs w:val="24"/>
           <w:lang w:val="lt-LT" w:eastAsia="en-GB"/>
         </w:rPr>
-        <w:t xml:space="preserve">Proginio </w:t>
-      </w:r>
-      <w:r>
-        <w:rPr>
-          <w:rFonts w:ascii="Times New Roman" w:eastAsia="Times New Roman" w:hAnsi="Times New Roman" w:cs="Times New Roman"/>
-          <w:color w:val="000000"/>
-          <w:sz w:val="24"/>
-          <w:szCs w:val="24"/>
-          <w:lang w:val="lt-LT" w:eastAsia="en-GB"/>
-        </w:rPr>
-        <w:t>atviruko kūrimo sistemos tikslas – leisti vartotojui lengvau susikurti atviruką pagal norimą progą.</w:t>
+        <w:t>Proginio atviruko kūrimo sistemos tikslas – leisti vartotojui lengvau susikurti atviruką pagal norimą progą.</w:t>
       </w:r>
     </w:p>
     <w:p>
@@ -833,17 +887,7 @@
           <w:szCs w:val="24"/>
           <w:lang w:val="lt-LT" w:eastAsia="en-GB"/>
         </w:rPr>
-        <w:t>Sistema leidžia lengvai susikurti norimo tipo atviruką pagal sistemoje pateiktas progas, pvz. Kalėdų, Velykų, gimtadienio, atostogų ir pan. Vartotojui pasir</w:t>
-      </w:r>
-      <w:r>
-        <w:rPr>
-          <w:rFonts w:ascii="Times New Roman" w:eastAsia="Times New Roman" w:hAnsi="Times New Roman" w:cs="Times New Roman"/>
-          <w:color w:val="000000"/>
-          <w:sz w:val="24"/>
-          <w:szCs w:val="24"/>
-          <w:lang w:val="lt-LT" w:eastAsia="en-GB"/>
-        </w:rPr>
-        <w:t xml:space="preserve">inkus norimą progą sistemoje atsiranda atitinkamo fono pasirinkimas, o vartotojas mygtukais pozicionuoja atviruko turinį pagal savo poreikius. Susikūrus norimo formato atviruką, atvirukas išsaugomas paveikslo formatu, kurį vartotojas išsisaugo naudojimui. </w:t>
+        <w:t xml:space="preserve">Sistema leidžia lengvai susikurti norimo tipo atviruką pagal sistemoje pateiktas progas, pvz. Kalėdų, Velykų, gimtadienio, atostogų ir pan. Vartotojui pasirinkus norimą progą sistemoje atsiranda atitinkamo fono pasirinkimas, o vartotojas mygtukais pozicionuoja atviruko turinį pagal savo poreikius. Susikūrus norimo formato atviruką, atvirukas išsaugomas paveikslo formatu, kurį vartotojas išsisaugo naudojimui. </w:t>
       </w:r>
     </w:p>
     <w:p>
@@ -878,6 +922,8 @@
       <w:r>
         <w:rPr>
           <w:rFonts w:ascii="Times New Roman" w:eastAsia="Times New Roman" w:hAnsi="Times New Roman" w:cs="Times New Roman"/>
+          <w:b/>
+          <w:bCs/>
           <w:color w:val="000000"/>
           <w:kern w:val="2"/>
           <w:sz w:val="28"/>
@@ -976,164 +1022,9 @@
           <w:szCs w:val="24"/>
           <w:lang w:val="lt-LT" w:eastAsia="en-GB"/>
         </w:rPr>
-        <w:t>FR2. Sistemoje egzistuoja administratoriaus rolė</w:t>
-      </w:r>
-    </w:p>
-    <w:p>
-      <w:pPr>
-        <w:spacing w:after="0" w:line="240" w:lineRule="auto"/>
-        <w:jc w:val="both"/>
-        <w:rPr>
-          <w:rFonts w:ascii="Times New Roman" w:eastAsia="Times New Roman" w:hAnsi="Times New Roman" w:cs="Times New Roman"/>
-          <w:color w:val="000000"/>
-          <w:sz w:val="24"/>
-          <w:szCs w:val="24"/>
-          <w:lang w:val="lt-LT" w:eastAsia="en-GB"/>
-        </w:rPr>
-      </w:pPr>
-      <w:r>
-        <w:rPr>
-          <w:rFonts w:ascii="Times New Roman" w:eastAsia="Times New Roman" w:hAnsi="Times New Roman" w:cs="Times New Roman"/>
-          <w:color w:val="000000"/>
-          <w:sz w:val="24"/>
-          <w:szCs w:val="24"/>
-          <w:lang w:val="lt-LT" w:eastAsia="en-GB"/>
-        </w:rPr>
-        <w:t xml:space="preserve">Sistemoje egzistuoja speciali vartotojų rolė - </w:t>
-      </w:r>
-      <w:r>
-        <w:rPr>
-          <w:rFonts w:ascii="Times New Roman" w:eastAsia="Times New Roman" w:hAnsi="Times New Roman" w:cs="Times New Roman"/>
-          <w:color w:val="000000"/>
-          <w:sz w:val="24"/>
-          <w:szCs w:val="24"/>
-          <w:lang w:val="lt-LT" w:eastAsia="en-GB"/>
-        </w:rPr>
-        <w:t>administratoriai.</w:t>
-      </w:r>
-    </w:p>
-    <w:p>
-      <w:pPr>
-        <w:spacing w:after="0" w:line="240" w:lineRule="auto"/>
-        <w:jc w:val="both"/>
-        <w:rPr>
-          <w:rFonts w:ascii="Times New Roman" w:eastAsia="Times New Roman" w:hAnsi="Times New Roman" w:cs="Times New Roman"/>
-          <w:color w:val="000000"/>
-          <w:sz w:val="24"/>
-          <w:szCs w:val="24"/>
-          <w:lang w:val="lt-LT" w:eastAsia="en-GB"/>
-        </w:rPr>
-      </w:pPr>
-      <w:r>
-        <w:rPr>
-          <w:rFonts w:ascii="Times New Roman" w:eastAsia="Times New Roman" w:hAnsi="Times New Roman" w:cs="Times New Roman"/>
-          <w:color w:val="000000"/>
-          <w:sz w:val="24"/>
-          <w:szCs w:val="24"/>
-          <w:lang w:val="lt-LT" w:eastAsia="en-GB"/>
-        </w:rPr>
-        <w:t>Administratoriai gali :</w:t>
-      </w:r>
-    </w:p>
-    <w:p>
-      <w:pPr>
-        <w:numPr>
-          <w:ilvl w:val="0"/>
-          <w:numId w:val="1"/>
-        </w:numPr>
-        <w:spacing w:beforeAutospacing="1" w:after="0" w:line="240" w:lineRule="auto"/>
-        <w:ind w:left="1440"/>
-        <w:jc w:val="both"/>
-        <w:rPr>
-          <w:rFonts w:ascii="Times New Roman" w:eastAsia="Times New Roman" w:hAnsi="Times New Roman" w:cs="Times New Roman"/>
-          <w:color w:val="000000"/>
-          <w:sz w:val="24"/>
-          <w:szCs w:val="24"/>
-          <w:lang w:val="lt-LT" w:eastAsia="en-GB"/>
-        </w:rPr>
-      </w:pPr>
-      <w:r>
-        <w:rPr>
-          <w:rFonts w:ascii="Times New Roman" w:eastAsia="Times New Roman" w:hAnsi="Times New Roman" w:cs="Times New Roman"/>
-          <w:color w:val="000000"/>
-          <w:sz w:val="24"/>
-          <w:szCs w:val="24"/>
-          <w:lang w:val="lt-LT" w:eastAsia="en-GB"/>
-        </w:rPr>
-        <w:t>Valdyti sistemą papildant ir koreguojant siūlomus fonus;</w:t>
-      </w:r>
-    </w:p>
-    <w:p>
-      <w:pPr>
-        <w:numPr>
-          <w:ilvl w:val="0"/>
-          <w:numId w:val="1"/>
-        </w:numPr>
-        <w:spacing w:after="0" w:line="240" w:lineRule="auto"/>
-        <w:ind w:left="1440"/>
-        <w:jc w:val="both"/>
-        <w:rPr>
-          <w:rFonts w:ascii="Times New Roman" w:eastAsia="Times New Roman" w:hAnsi="Times New Roman" w:cs="Times New Roman"/>
-          <w:color w:val="000000"/>
-          <w:sz w:val="24"/>
-          <w:szCs w:val="24"/>
-          <w:lang w:val="lt-LT" w:eastAsia="en-GB"/>
-        </w:rPr>
-      </w:pPr>
-      <w:r>
-        <w:rPr>
-          <w:rFonts w:ascii="Times New Roman" w:eastAsia="Times New Roman" w:hAnsi="Times New Roman" w:cs="Times New Roman"/>
-          <w:color w:val="000000"/>
-          <w:sz w:val="24"/>
-          <w:szCs w:val="24"/>
-          <w:lang w:val="lt-LT" w:eastAsia="en-GB"/>
-        </w:rPr>
-        <w:t>Palaikyti ir tobulinti turinio pozicionavimo funkcionalumą;</w:t>
-      </w:r>
-    </w:p>
-    <w:p>
-      <w:pPr>
-        <w:numPr>
-          <w:ilvl w:val="0"/>
-          <w:numId w:val="1"/>
-        </w:numPr>
-        <w:spacing w:afterAutospacing="1" w:line="240" w:lineRule="auto"/>
-        <w:ind w:left="1440"/>
-        <w:jc w:val="both"/>
-        <w:rPr>
-          <w:rFonts w:ascii="Times New Roman" w:eastAsia="Times New Roman" w:hAnsi="Times New Roman" w:cs="Times New Roman"/>
-          <w:color w:val="000000"/>
-          <w:sz w:val="24"/>
-          <w:szCs w:val="24"/>
-          <w:lang w:val="lt-LT" w:eastAsia="en-GB"/>
-        </w:rPr>
-      </w:pPr>
-      <w:r>
-        <w:rPr>
-          <w:rFonts w:ascii="Times New Roman" w:eastAsia="Times New Roman" w:hAnsi="Times New Roman" w:cs="Times New Roman"/>
-          <w:color w:val="000000"/>
-          <w:sz w:val="24"/>
-          <w:szCs w:val="24"/>
-          <w:lang w:val="lt-LT" w:eastAsia="en-GB"/>
-        </w:rPr>
-        <w:t xml:space="preserve">Prižiūrėti ir tvarkyti kitus sistemos funkcionalumus (paveikslo sukūrimas kaip atskiras </w:t>
-      </w:r>
-      <w:r>
-        <w:rPr>
-          <w:rFonts w:ascii="Times New Roman" w:eastAsia="Times New Roman" w:hAnsi="Times New Roman" w:cs="Times New Roman"/>
-          <w:color w:val="000000"/>
-          <w:sz w:val="24"/>
-          <w:szCs w:val="24"/>
-          <w:lang w:val="lt-LT" w:eastAsia="en-GB"/>
-        </w:rPr>
-        <w:t>dokumentas).</w:t>
-      </w:r>
-    </w:p>
-    <w:p>
-      <w:pPr>
-        <w:spacing w:beforeAutospacing="1" w:afterAutospacing="1" w:line="240" w:lineRule="auto"/>
-        <w:jc w:val="both"/>
-        <w:outlineLvl w:val="1"/>
+        <w:t>FR</w:t>
+      </w:r>
+      <w:r>
         <w:rPr>
           <w:rFonts w:ascii="Times New Roman" w:eastAsia="Times New Roman" w:hAnsi="Times New Roman" w:cs="Times New Roman"/>
           <w:b/>
@@ -1143,7 +1034,8 @@
           <w:szCs w:val="24"/>
           <w:lang w:val="lt-LT" w:eastAsia="en-GB"/>
         </w:rPr>
-      </w:pPr>
+        <w:t>2</w:t>
+      </w:r>
       <w:r>
         <w:rPr>
           <w:rFonts w:ascii="Times New Roman" w:eastAsia="Times New Roman" w:hAnsi="Times New Roman" w:cs="Times New Roman"/>
@@ -1154,7 +1046,7 @@
           <w:szCs w:val="24"/>
           <w:lang w:val="lt-LT" w:eastAsia="en-GB"/>
         </w:rPr>
-        <w:t>FR3. Sistemoje kuriami atvirukai įvairioms progoms</w:t>
+        <w:t>. Sistemoje kuriami atvirukai įvairioms progoms</w:t>
       </w:r>
     </w:p>
     <w:p>
@@ -1178,17 +1070,72 @@
           <w:szCs w:val="24"/>
           <w:lang w:val="lt-LT" w:eastAsia="en-GB"/>
         </w:rPr>
-        <w:t>Priklausomai nuo administratoriaus įkeltų fonų ir jiems pritaikytų dekoracijų, atvirukų kūrimas galimas įvairioms progoms. Pirminis sumanymas apima tokias progas kaip Kalėdos, Velykos, gimtadi</w:t>
-      </w:r>
-      <w:r>
-        <w:rPr>
-          <w:rFonts w:ascii="Times New Roman" w:eastAsia="Times New Roman" w:hAnsi="Times New Roman" w:cs="Times New Roman"/>
-          <w:color w:val="000000"/>
-          <w:sz w:val="24"/>
-          <w:szCs w:val="24"/>
-          <w:lang w:val="lt-LT" w:eastAsia="en-GB"/>
-        </w:rPr>
-        <w:t>eniai ir atostogos. Visi atvirukų variantai bus grupuojami pagal šias grupes, kuriose vartotojas turės galimybę pasirinkti tinkamiausią variantą.</w:t>
+        <w:t xml:space="preserve">Priklausomai nuo </w:t>
+      </w:r>
+      <w:r>
+        <w:rPr>
+          <w:rFonts w:ascii="Times New Roman" w:eastAsia="Times New Roman" w:hAnsi="Times New Roman" w:cs="Times New Roman"/>
+          <w:color w:val="000000"/>
+          <w:sz w:val="24"/>
+          <w:szCs w:val="24"/>
+          <w:lang w:val="lt-LT" w:eastAsia="en-GB"/>
+        </w:rPr>
+        <w:t xml:space="preserve">siūlomų </w:t>
+      </w:r>
+      <w:r>
+        <w:rPr>
+          <w:rFonts w:ascii="Times New Roman" w:eastAsia="Times New Roman" w:hAnsi="Times New Roman" w:cs="Times New Roman"/>
+          <w:color w:val="000000"/>
+          <w:sz w:val="24"/>
+          <w:szCs w:val="24"/>
+          <w:lang w:val="lt-LT" w:eastAsia="en-GB"/>
+        </w:rPr>
+        <w:t>fonų ir jiems pritaikytų dekoracijų, atvirukų kūrimas galimas įvairioms progoms. Pirminis sumanymas apima tokias progas kaip Kalėdos, Velykos, gimtadieniai ir atostogos. Visi atvirukų variantai bus grupuojami pagal šias grupes, kuriose vartotojas turės galimybę pasirinkti tinkamiausią variantą.</w:t>
+      </w:r>
+    </w:p>
+    <w:p>
+      <w:pPr>
+        <w:spacing w:after="0" w:line="240" w:lineRule="auto"/>
+        <w:ind w:firstLine="360"/>
+        <w:jc w:val="both"/>
+        <w:rPr>
+          <w:rFonts w:ascii="Times New Roman" w:eastAsia="Times New Roman" w:hAnsi="Times New Roman" w:cs="Times New Roman"/>
+          <w:color w:val="000000"/>
+          <w:sz w:val="24"/>
+          <w:szCs w:val="24"/>
+          <w:lang w:val="lt-LT" w:eastAsia="en-GB"/>
+        </w:rPr>
+      </w:pPr>
+      <w:r>
+        <w:rPr>
+          <w:rFonts w:ascii="Times New Roman" w:eastAsia="Times New Roman" w:hAnsi="Times New Roman" w:cs="Times New Roman"/>
+          <w:color w:val="000000"/>
+          <w:sz w:val="24"/>
+          <w:szCs w:val="24"/>
+          <w:lang w:val="lt-LT" w:eastAsia="en-GB"/>
+        </w:rPr>
+        <w:tab/>
+        <w:t>Atvirukas kuriamas ant pasirinkto fono mygtukais pasirenkant dekoracijų poziciją atviruke. Atviruke nebus pateiktas iš anksto užrašytas sveikinimo tekstas. Vietoje to, bus pozicionuojama vieta ir eilutės skirtos vartotojui užrašyti sveikinimą ranka.</w:t>
+      </w:r>
+      <w:r>
+        <w:rPr>
+          <w:rFonts w:ascii="Times New Roman" w:eastAsia="Times New Roman" w:hAnsi="Times New Roman" w:cs="Times New Roman"/>
+          <w:color w:val="000000"/>
+          <w:sz w:val="24"/>
+          <w:szCs w:val="24"/>
+          <w:lang w:val="lt-LT" w:eastAsia="en-GB"/>
+        </w:rPr>
+        <w:t xml:space="preserve"> </w:t>
+      </w:r>
+      <w:r>
+        <w:rPr>
+          <w:rFonts w:ascii="Times New Roman" w:eastAsia="Times New Roman" w:hAnsi="Times New Roman" w:cs="Times New Roman"/>
+          <w:color w:val="000000"/>
+          <w:sz w:val="24"/>
+          <w:szCs w:val="24"/>
+          <w:lang w:val="lt-LT" w:eastAsia="en-GB"/>
+        </w:rPr>
+        <w:t>Teksto laukas privalomas visuose variantuose, tačiau galimas atviruko variantas ir be dekoracijos.</w:t>
       </w:r>
     </w:p>
     <w:p>
@@ -1212,51 +1159,27 @@
           <w:lang w:val="lt-LT" w:eastAsia="en-GB"/>
         </w:rPr>
         <w:tab/>
-        <w:t>Atvirukas kuriamas ant pasirinkto fono mygtukais pasirenkant dekoracijų poziciją atviruke. Atviruke nebus pat</w:t>
-      </w:r>
-      <w:r>
-        <w:rPr>
-          <w:rFonts w:ascii="Times New Roman" w:eastAsia="Times New Roman" w:hAnsi="Times New Roman" w:cs="Times New Roman"/>
-          <w:color w:val="000000"/>
-          <w:sz w:val="24"/>
-          <w:szCs w:val="24"/>
-          <w:lang w:val="lt-LT" w:eastAsia="en-GB"/>
-        </w:rPr>
-        <w:t>eiktas iš anksto užrašytas sveikinimo tekstas. Vietoje to, bus pozicionuojama vieta ir eilutės skirtos vartotojui užrašyti sveikinimą ranka.</w:t>
-      </w:r>
-    </w:p>
-    <w:p>
-      <w:pPr>
-        <w:spacing w:after="0" w:line="240" w:lineRule="auto"/>
-        <w:jc w:val="both"/>
-        <w:rPr>
-          <w:rFonts w:ascii="Times New Roman" w:eastAsia="Times New Roman" w:hAnsi="Times New Roman" w:cs="Times New Roman"/>
-          <w:color w:val="000000"/>
-          <w:sz w:val="24"/>
-          <w:szCs w:val="24"/>
-          <w:lang w:val="lt-LT" w:eastAsia="en-GB"/>
-        </w:rPr>
-      </w:pPr>
-      <w:r>
-        <w:rPr>
-          <w:rFonts w:ascii="Times New Roman" w:eastAsia="Times New Roman" w:hAnsi="Times New Roman" w:cs="Times New Roman"/>
-          <w:color w:val="000000"/>
-          <w:sz w:val="24"/>
-          <w:szCs w:val="24"/>
-          <w:lang w:val="lt-LT" w:eastAsia="en-GB"/>
-        </w:rPr>
-        <w:tab/>
-        <w:t>Atvirukas nebus unikalus bei nebus ženklinamas identifikaciniais kodais. Atvirukų variantų įvairovė priklausys nuo</w:t>
-      </w:r>
-      <w:r>
-        <w:rPr>
-          <w:rFonts w:ascii="Times New Roman" w:eastAsia="Times New Roman" w:hAnsi="Times New Roman" w:cs="Times New Roman"/>
-          <w:color w:val="000000"/>
-          <w:sz w:val="24"/>
-          <w:szCs w:val="24"/>
-          <w:lang w:val="lt-LT" w:eastAsia="en-GB"/>
-        </w:rPr>
-        <w:t xml:space="preserve"> administratoriaus papildymo galimais fonais, dekoracijomis ir progomis.</w:t>
+        <w:t xml:space="preserve">Atvirukas nebus unikalus bei nebus ženklinamas identifikaciniais kodais. Atvirukų variantų įvairovė priklausys nuo </w:t>
+      </w:r>
+      <w:r>
+        <w:rPr>
+          <w:rFonts w:ascii="Times New Roman" w:eastAsia="Times New Roman" w:hAnsi="Times New Roman" w:cs="Times New Roman"/>
+          <w:color w:val="000000"/>
+          <w:sz w:val="24"/>
+          <w:szCs w:val="24"/>
+          <w:lang w:val="lt-LT" w:eastAsia="en-GB"/>
+        </w:rPr>
+        <w:t>kurėjų</w:t>
+      </w:r>
+      <w:r>
+        <w:rPr>
+          <w:rFonts w:ascii="Times New Roman" w:eastAsia="Times New Roman" w:hAnsi="Times New Roman" w:cs="Times New Roman"/>
+          <w:color w:val="000000"/>
+          <w:sz w:val="24"/>
+          <w:szCs w:val="24"/>
+          <w:lang w:val="lt-LT" w:eastAsia="en-GB"/>
+        </w:rPr>
+        <w:t xml:space="preserve"> papildymo galimais fonais, dekoracijomis ir progomis.</w:t>
       </w:r>
     </w:p>
     <w:p>
@@ -1318,7 +1241,7 @@
                     </pic:cNvPicPr>
                   </pic:nvPicPr>
                   <pic:blipFill>
-                    <a:blip r:embed="rId6"/>
+                    <a:blip r:embed="rId8"/>
                     <a:stretch>
                       <a:fillRect/>
                     </a:stretch>
@@ -1360,7 +1283,7 @@
                     </pic:cNvPicPr>
                   </pic:nvPicPr>
                   <pic:blipFill>
-                    <a:blip r:embed="rId7"/>
+                    <a:blip r:embed="rId9"/>
                     <a:stretch>
                       <a:fillRect/>
                     </a:stretch>
@@ -1403,7 +1326,7 @@
                     </pic:cNvPicPr>
                   </pic:nvPicPr>
                   <pic:blipFill>
-                    <a:blip r:embed="rId8"/>
+                    <a:blip r:embed="rId10"/>
                     <a:stretch>
                       <a:fillRect/>
                     </a:stretch>
@@ -1445,7 +1368,7 @@
                     </pic:cNvPicPr>
                   </pic:nvPicPr>
                   <pic:blipFill>
-                    <a:blip r:embed="rId9"/>
+                    <a:blip r:embed="rId11"/>
                     <a:stretch>
                       <a:fillRect/>
                     </a:stretch>
@@ -1517,7 +1440,43 @@
           <w:szCs w:val="24"/>
           <w:lang w:val="lt-LT" w:eastAsia="en-GB"/>
         </w:rPr>
-        <w:t>FR4. Atvirukai gali būti išsaugomi arba kartojami</w:t>
+        <w:t>FR</w:t>
+      </w:r>
+      <w:r>
+        <w:rPr>
+          <w:rFonts w:ascii="Times New Roman" w:eastAsia="Times New Roman" w:hAnsi="Times New Roman" w:cs="Times New Roman"/>
+          <w:b/>
+          <w:bCs/>
+          <w:color w:val="000000"/>
+          <w:sz w:val="24"/>
+          <w:szCs w:val="24"/>
+          <w:lang w:val="lt-LT" w:eastAsia="en-GB"/>
+        </w:rPr>
+        <w:t>3</w:t>
+      </w:r>
+      <w:r>
+        <w:rPr>
+          <w:rFonts w:ascii="Times New Roman" w:eastAsia="Times New Roman" w:hAnsi="Times New Roman" w:cs="Times New Roman"/>
+          <w:b/>
+          <w:bCs/>
+          <w:color w:val="000000"/>
+          <w:sz w:val="24"/>
+          <w:szCs w:val="24"/>
+          <w:lang w:val="lt-LT" w:eastAsia="en-GB"/>
+        </w:rPr>
+        <w:t>. Atvirukai gali būti išsaugomi arba kartojam</w:t>
+      </w:r>
+      <w:r>
+        <w:rPr>
+          <w:rFonts w:ascii="Times New Roman" w:eastAsia="Times New Roman" w:hAnsi="Times New Roman" w:cs="Times New Roman"/>
+          <w:b/>
+          <w:bCs/>
+          <w:color w:val="000000"/>
+          <w:sz w:val="24"/>
+          <w:szCs w:val="24"/>
+          <w:lang w:val="lt-LT" w:eastAsia="en-GB"/>
+        </w:rPr>
+        <w:t>as kurimas</w:t>
       </w:r>
     </w:p>
     <w:p>
@@ -1541,17 +1500,7 @@
           <w:szCs w:val="24"/>
           <w:lang w:val="lt-LT" w:eastAsia="en-GB"/>
         </w:rPr>
-        <w:t xml:space="preserve">Vartotojas susikūręs jam patinkantį atviruką gali jį </w:t>
-      </w:r>
-      <w:r>
-        <w:rPr>
-          <w:rFonts w:ascii="Times New Roman" w:eastAsia="Times New Roman" w:hAnsi="Times New Roman" w:cs="Times New Roman"/>
-          <w:color w:val="000000"/>
-          <w:sz w:val="24"/>
-          <w:szCs w:val="24"/>
-          <w:lang w:val="lt-LT" w:eastAsia="en-GB"/>
-        </w:rPr>
-        <w:t>išsisaugoti savo įrenginyje. Susikūrus netenkinančią vizualizaciją ar pasirinkus netinkamą progą, vartotojas turės galimybę grįžtį į progų puslapį ir pakartoti procesą iš naujo.</w:t>
+        <w:t>Vartotojas susikūręs jam patinkantį atviruką gali jį išsisaugoti savo įrenginyje. Susikūrus netenkinančią vizualizaciją ar pasirinkus netinkamą progą, vartotojas turės galimybę grįžtį į progų puslapį ir pakartoti procesą iš naujo.</w:t>
       </w:r>
     </w:p>
     <w:p>
@@ -1594,7 +1543,7 @@
                     </pic:cNvPicPr>
                   </pic:nvPicPr>
                   <pic:blipFill>
-                    <a:blip r:embed="rId10">
+                    <a:blip r:embed="rId12">
                       <a:extLst>
                         <a:ext uri="{28A0092B-C50C-407E-A947-70E740481C1C}">
                           <a14:useLocalDpi xmlns:a14="http://schemas.microsoft.com/office/drawing/2010/main" val="0"/>
@@ -1721,7 +1670,31 @@
           <w:szCs w:val="24"/>
           <w:lang w:val="lt-LT" w:eastAsia="en-GB"/>
         </w:rPr>
-        <w:t>FR5. Atvirukų savybės</w:t>
+        <w:t>FR.</w:t>
+      </w:r>
+      <w:r>
+        <w:rPr>
+          <w:rFonts w:ascii="Times New Roman" w:eastAsia="Times New Roman" w:hAnsi="Times New Roman" w:cs="Times New Roman"/>
+          <w:b/>
+          <w:bCs/>
+          <w:color w:val="000000"/>
+          <w:sz w:val="24"/>
+          <w:szCs w:val="24"/>
+          <w:lang w:val="lt-LT" w:eastAsia="en-GB"/>
+        </w:rPr>
+        <w:t>4</w:t>
+      </w:r>
+      <w:r>
+        <w:rPr>
+          <w:rFonts w:ascii="Times New Roman" w:eastAsia="Times New Roman" w:hAnsi="Times New Roman" w:cs="Times New Roman"/>
+          <w:b/>
+          <w:bCs/>
+          <w:color w:val="000000"/>
+          <w:sz w:val="24"/>
+          <w:szCs w:val="24"/>
+          <w:lang w:val="lt-LT" w:eastAsia="en-GB"/>
+        </w:rPr>
+        <w:t xml:space="preserve"> Atvirukų peržiūra kuriant</w:t>
       </w:r>
     </w:p>
     <w:p>
@@ -1745,17 +1718,51 @@
           <w:szCs w:val="24"/>
           <w:lang w:val="lt-LT" w:eastAsia="en-GB"/>
         </w:rPr>
-        <w:t>Proginio atviruko savybė ir kūrybinis principas yra</w:t>
-      </w:r>
-      <w:r>
-        <w:rPr>
-          <w:rFonts w:ascii="Times New Roman" w:eastAsia="Times New Roman" w:hAnsi="Times New Roman" w:cs="Times New Roman"/>
-          <w:color w:val="000000"/>
-          <w:sz w:val="24"/>
-          <w:szCs w:val="24"/>
-          <w:lang w:val="lt-LT" w:eastAsia="en-GB"/>
-        </w:rPr>
-        <w:t xml:space="preserve"> keisti dekoracijų ir teksto lauko tarpusavio pozicijas. Teksto laukas privalomas visuose variantuose, tačiau galimas atviruko variantas ir be dekoracijos.</w:t>
+        <w:t>Vartotojas kurdamas atvirukus gautą rezultatą mato realiu laiku po kiekvieno mygtuko paspaudimo.</w:t>
+      </w:r>
+    </w:p>
+    <w:p>
+      <w:pPr>
+        <w:spacing w:after="0" w:line="240" w:lineRule="auto"/>
+        <w:ind w:firstLine="360"/>
+        <w:jc w:val="both"/>
+        <w:rPr>
+          <w:rFonts w:ascii="Times New Roman" w:eastAsia="Times New Roman" w:hAnsi="Times New Roman" w:cs="Times New Roman"/>
+          <w:color w:val="000000"/>
+          <w:sz w:val="24"/>
+          <w:szCs w:val="24"/>
+          <w:lang w:val="lt-LT" w:eastAsia="en-GB"/>
+        </w:rPr>
+      </w:pPr>
+    </w:p>
+    <w:p>
+      <w:pPr>
+        <w:spacing w:beforeAutospacing="1" w:afterAutospacing="1" w:line="240" w:lineRule="auto"/>
+        <w:jc w:val="both"/>
+        <w:outlineLvl w:val="0"/>
+        <w:rPr>
+          <w:rFonts w:ascii="Times New Roman" w:eastAsia="Times New Roman" w:hAnsi="Times New Roman" w:cs="Times New Roman"/>
+          <w:b/>
+          <w:bCs/>
+          <w:color w:val="000000"/>
+          <w:kern w:val="2"/>
+          <w:sz w:val="28"/>
+          <w:szCs w:val="28"/>
+          <w:lang w:val="lt-LT" w:eastAsia="en-GB"/>
+        </w:rPr>
+      </w:pPr>
+      <w:r>
+        <w:rPr>
+          <w:rFonts w:ascii="Times New Roman" w:eastAsia="Times New Roman" w:hAnsi="Times New Roman" w:cs="Times New Roman"/>
+          <w:b/>
+          <w:bCs/>
+          <w:color w:val="000000"/>
+          <w:kern w:val="2"/>
+          <w:sz w:val="28"/>
+          <w:szCs w:val="28"/>
+          <w:lang w:val="lt-LT" w:eastAsia="en-GB"/>
+        </w:rPr>
+        <w:t>Nefunkciniai reikalavimai</w:t>
       </w:r>
     </w:p>
     <w:p>
@@ -1767,7 +1774,6 @@
           <w:rFonts w:ascii="Times New Roman" w:eastAsia="Times New Roman" w:hAnsi="Times New Roman" w:cs="Times New Roman"/>
           <w:b/>
           <w:bCs/>
-          <w:color w:val="000000"/>
           <w:sz w:val="24"/>
           <w:szCs w:val="24"/>
           <w:lang w:val="lt-LT" w:eastAsia="en-GB"/>
@@ -1778,12 +1784,11 @@
           <w:rFonts w:ascii="Times New Roman" w:eastAsia="Times New Roman" w:hAnsi="Times New Roman" w:cs="Times New Roman"/>
           <w:b/>
           <w:bCs/>
-          <w:color w:val="000000"/>
-          <w:sz w:val="24"/>
-          <w:szCs w:val="24"/>
-          <w:lang w:val="lt-LT" w:eastAsia="en-GB"/>
-        </w:rPr>
-        <w:t>FR.6 Atvirukų peržiūra kuriant</w:t>
+          <w:sz w:val="24"/>
+          <w:szCs w:val="24"/>
+          <w:lang w:val="lt-LT" w:eastAsia="en-GB"/>
+        </w:rPr>
+        <w:t>NFR1. Sistemos įgyvendinimo technologijos</w:t>
       </w:r>
     </w:p>
     <w:p>
@@ -1807,17 +1812,7 @@
           <w:szCs w:val="24"/>
           <w:lang w:val="lt-LT" w:eastAsia="en-GB"/>
         </w:rPr>
-        <w:t>Vartotojas kurdamas atvirukus gautą rezultatą mato realiu laiku po ki</w:t>
-      </w:r>
-      <w:r>
-        <w:rPr>
-          <w:rFonts w:ascii="Times New Roman" w:eastAsia="Times New Roman" w:hAnsi="Times New Roman" w:cs="Times New Roman"/>
-          <w:color w:val="000000"/>
-          <w:sz w:val="24"/>
-          <w:szCs w:val="24"/>
-          <w:lang w:val="lt-LT" w:eastAsia="en-GB"/>
-        </w:rPr>
-        <w:t>ekvieno mygtuko paspaudimo.</w:t>
+        <w:t>Sistema sukurta HTML+CSS ir JavaScript technologijomis.</w:t>
       </w:r>
     </w:p>
     <w:p>
@@ -1838,54 +1833,28 @@
       <w:pPr>
         <w:spacing w:beforeAutospacing="1" w:afterAutospacing="1" w:line="240" w:lineRule="auto"/>
         <w:jc w:val="both"/>
-        <w:outlineLvl w:val="0"/>
+        <w:outlineLvl w:val="1"/>
         <w:rPr>
           <w:rFonts w:ascii="Times New Roman" w:eastAsia="Times New Roman" w:hAnsi="Times New Roman" w:cs="Times New Roman"/>
           <w:b/>
           <w:bCs/>
           <w:color w:val="000000"/>
-          <w:kern w:val="2"/>
-          <w:sz w:val="28"/>
-          <w:szCs w:val="28"/>
-          <w:lang w:val="lt-LT" w:eastAsia="en-GB"/>
-        </w:rPr>
-      </w:pPr>
-      <w:r>
-        <w:rPr>
-          <w:rFonts w:ascii="Times New Roman" w:eastAsia="Times New Roman" w:hAnsi="Times New Roman" w:cs="Times New Roman"/>
-          <w:color w:val="000000"/>
-          <w:kern w:val="2"/>
-          <w:sz w:val="28"/>
-          <w:szCs w:val="28"/>
-          <w:lang w:val="lt-LT" w:eastAsia="en-GB"/>
-        </w:rPr>
-        <w:t>Nefunkciniai reikalavimai</w:t>
-      </w:r>
-    </w:p>
-    <w:p>
-      <w:pPr>
-        <w:spacing w:beforeAutospacing="1" w:afterAutospacing="1" w:line="240" w:lineRule="auto"/>
-        <w:jc w:val="both"/>
-        <w:outlineLvl w:val="1"/>
+          <w:sz w:val="24"/>
+          <w:szCs w:val="24"/>
+          <w:lang w:val="lt-LT" w:eastAsia="en-GB"/>
+        </w:rPr>
+      </w:pPr>
+      <w:r>
         <w:rPr>
           <w:rFonts w:ascii="Times New Roman" w:eastAsia="Times New Roman" w:hAnsi="Times New Roman" w:cs="Times New Roman"/>
           <w:b/>
           <w:bCs/>
-          <w:sz w:val="24"/>
-          <w:szCs w:val="24"/>
-          <w:lang w:val="lt-LT" w:eastAsia="en-GB"/>
-        </w:rPr>
-      </w:pPr>
-      <w:r>
-        <w:rPr>
-          <w:rFonts w:ascii="Times New Roman" w:eastAsia="Times New Roman" w:hAnsi="Times New Roman" w:cs="Times New Roman"/>
-          <w:b/>
-          <w:bCs/>
-          <w:sz w:val="24"/>
-          <w:szCs w:val="24"/>
-          <w:lang w:val="lt-LT" w:eastAsia="en-GB"/>
-        </w:rPr>
-        <w:t>NFR1. Sistemos įgyvendinimo technologijos</w:t>
+          <w:color w:val="000000"/>
+          <w:sz w:val="24"/>
+          <w:szCs w:val="24"/>
+          <w:lang w:val="lt-LT" w:eastAsia="en-GB"/>
+        </w:rPr>
+        <w:t xml:space="preserve">NFR2. Sistema atviro naudojimo </w:t>
       </w:r>
     </w:p>
     <w:p>
@@ -1909,84 +1878,184 @@
           <w:szCs w:val="24"/>
           <w:lang w:val="lt-LT" w:eastAsia="en-GB"/>
         </w:rPr>
-        <w:t>Sistema sukurta HTML+CSS ir JavaScript technologijomis.</w:t>
-      </w:r>
-    </w:p>
-    <w:p>
-      <w:pPr>
-        <w:spacing w:after="0" w:line="240" w:lineRule="auto"/>
-        <w:ind w:firstLine="360"/>
-        <w:jc w:val="both"/>
-        <w:rPr>
-          <w:rFonts w:ascii="Times New Roman" w:eastAsia="Times New Roman" w:hAnsi="Times New Roman" w:cs="Times New Roman"/>
-          <w:color w:val="000000"/>
-          <w:sz w:val="24"/>
-          <w:szCs w:val="24"/>
-          <w:lang w:val="lt-LT" w:eastAsia="en-GB"/>
-        </w:rPr>
-      </w:pPr>
-    </w:p>
-    <w:p>
-      <w:pPr>
-        <w:spacing w:beforeAutospacing="1" w:afterAutospacing="1" w:line="240" w:lineRule="auto"/>
-        <w:jc w:val="both"/>
-        <w:outlineLvl w:val="1"/>
-        <w:rPr>
-          <w:rFonts w:ascii="Times New Roman" w:eastAsia="Times New Roman" w:hAnsi="Times New Roman" w:cs="Times New Roman"/>
-          <w:b/>
-          <w:bCs/>
-          <w:color w:val="000000"/>
-          <w:sz w:val="24"/>
-          <w:szCs w:val="24"/>
-          <w:lang w:val="lt-LT" w:eastAsia="en-GB"/>
-        </w:rPr>
-      </w:pPr>
-      <w:r>
-        <w:rPr>
-          <w:rFonts w:ascii="Times New Roman" w:eastAsia="Times New Roman" w:hAnsi="Times New Roman" w:cs="Times New Roman"/>
-          <w:b/>
-          <w:bCs/>
-          <w:color w:val="000000"/>
-          <w:sz w:val="24"/>
-          <w:szCs w:val="24"/>
-          <w:lang w:val="lt-LT" w:eastAsia="en-GB"/>
-        </w:rPr>
-        <w:t xml:space="preserve">NFR2. Sistema atviro naudojimo </w:t>
-      </w:r>
-    </w:p>
-    <w:p>
-      <w:pPr>
-        <w:spacing w:after="0" w:line="240" w:lineRule="auto"/>
-        <w:ind w:firstLine="360"/>
-        <w:jc w:val="both"/>
-        <w:rPr>
-          <w:rFonts w:ascii="Times New Roman" w:eastAsia="Times New Roman" w:hAnsi="Times New Roman" w:cs="Times New Roman"/>
-          <w:color w:val="000000"/>
-          <w:sz w:val="24"/>
-          <w:szCs w:val="24"/>
-          <w:lang w:val="lt-LT" w:eastAsia="en-GB"/>
-        </w:rPr>
-      </w:pPr>
-      <w:r>
-        <w:rPr>
-          <w:rFonts w:ascii="Times New Roman" w:eastAsia="Times New Roman" w:hAnsi="Times New Roman" w:cs="Times New Roman"/>
-          <w:color w:val="000000"/>
-          <w:sz w:val="24"/>
-          <w:szCs w:val="24"/>
-          <w:lang w:val="lt-LT" w:eastAsia="en-GB"/>
-        </w:rPr>
-        <w:t xml:space="preserve">Sistema yra atviro naudojimo nekuriant atskiro vartotojo </w:t>
-      </w:r>
-      <w:r>
-        <w:rPr>
-          <w:rFonts w:ascii="Times New Roman" w:eastAsia="Times New Roman" w:hAnsi="Times New Roman" w:cs="Times New Roman"/>
-          <w:color w:val="000000"/>
-          <w:sz w:val="24"/>
-          <w:szCs w:val="24"/>
-          <w:lang w:val="lt-LT" w:eastAsia="en-GB"/>
-        </w:rPr>
-        <w:t>prisijungimo ir nesaugant slaptažodžių.</w:t>
-      </w:r>
+        <w:t>Sistema yra atviro naudojimo nekuriant atskiro vartotojo prisijungimo ir nesaugant slaptažodžių.</w:t>
+      </w:r>
+    </w:p>
+    <w:p>
+      <w:pPr>
+        <w:rPr>
+          <w:rFonts w:ascii="Times New Roman" w:eastAsia="Times New Roman" w:hAnsi="Times New Roman" w:cs="Times New Roman"/>
+          <w:color w:val="000000"/>
+          <w:sz w:val="24"/>
+          <w:szCs w:val="24"/>
+          <w:lang w:val="lt-LT" w:eastAsia="en-GB"/>
+        </w:rPr>
+      </w:pPr>
+    </w:p>
+    <w:p>
+      <w:pPr>
+        <w:rPr>
+          <w:rFonts w:ascii="Times New Roman" w:eastAsia="Times New Roman" w:hAnsi="Times New Roman" w:cs="Times New Roman"/>
+          <w:color w:val="000000"/>
+          <w:sz w:val="24"/>
+          <w:szCs w:val="24"/>
+          <w:lang w:val="lt-LT" w:eastAsia="en-GB"/>
+        </w:rPr>
+      </w:pPr>
+    </w:p>
+    <w:p>
+      <w:pPr>
+        <w:rPr>
+          <w:rFonts w:ascii="Times New Roman" w:eastAsia="Times New Roman" w:hAnsi="Times New Roman" w:cs="Times New Roman"/>
+          <w:color w:val="000000"/>
+          <w:sz w:val="24"/>
+          <w:szCs w:val="24"/>
+          <w:lang w:val="lt-LT" w:eastAsia="en-GB"/>
+        </w:rPr>
+      </w:pPr>
+    </w:p>
+    <w:p>
+      <w:pPr>
+        <w:rPr>
+          <w:rFonts w:ascii="Times New Roman" w:eastAsia="Times New Roman" w:hAnsi="Times New Roman" w:cs="Times New Roman"/>
+          <w:color w:val="000000"/>
+          <w:sz w:val="24"/>
+          <w:szCs w:val="24"/>
+          <w:lang w:val="lt-LT" w:eastAsia="en-GB"/>
+        </w:rPr>
+      </w:pPr>
+    </w:p>
+    <w:p>
+      <w:pPr>
+        <w:rPr>
+          <w:rFonts w:ascii="Times New Roman" w:eastAsia="Times New Roman" w:hAnsi="Times New Roman" w:cs="Times New Roman"/>
+          <w:color w:val="000000"/>
+          <w:sz w:val="24"/>
+          <w:szCs w:val="24"/>
+          <w:lang w:val="lt-LT" w:eastAsia="en-GB"/>
+        </w:rPr>
+      </w:pPr>
+    </w:p>
+    <w:p>
+      <w:pPr>
+        <w:rPr>
+          <w:rFonts w:ascii="Times New Roman" w:eastAsia="Times New Roman" w:hAnsi="Times New Roman" w:cs="Times New Roman"/>
+          <w:color w:val="000000"/>
+          <w:sz w:val="24"/>
+          <w:szCs w:val="24"/>
+          <w:lang w:val="lt-LT" w:eastAsia="en-GB"/>
+        </w:rPr>
+      </w:pPr>
+    </w:p>
+    <w:p>
+      <w:pPr>
+        <w:rPr>
+          <w:rFonts w:ascii="Times New Roman" w:eastAsia="Times New Roman" w:hAnsi="Times New Roman" w:cs="Times New Roman"/>
+          <w:color w:val="000000"/>
+          <w:sz w:val="24"/>
+          <w:szCs w:val="24"/>
+          <w:lang w:val="lt-LT" w:eastAsia="en-GB"/>
+        </w:rPr>
+      </w:pPr>
+    </w:p>
+    <w:p>
+      <w:pPr>
+        <w:rPr>
+          <w:rFonts w:ascii="Times New Roman" w:eastAsia="Times New Roman" w:hAnsi="Times New Roman" w:cs="Times New Roman"/>
+          <w:color w:val="000000"/>
+          <w:sz w:val="24"/>
+          <w:szCs w:val="24"/>
+          <w:lang w:val="lt-LT" w:eastAsia="en-GB"/>
+        </w:rPr>
+      </w:pPr>
+    </w:p>
+    <w:p>
+      <w:pPr>
+        <w:rPr>
+          <w:rFonts w:ascii="Times New Roman" w:eastAsia="Times New Roman" w:hAnsi="Times New Roman" w:cs="Times New Roman"/>
+          <w:color w:val="000000"/>
+          <w:sz w:val="24"/>
+          <w:szCs w:val="24"/>
+          <w:lang w:val="lt-LT" w:eastAsia="en-GB"/>
+        </w:rPr>
+      </w:pPr>
+    </w:p>
+    <w:p>
+      <w:pPr>
+        <w:rPr>
+          <w:rFonts w:ascii="Times New Roman" w:eastAsia="Times New Roman" w:hAnsi="Times New Roman" w:cs="Times New Roman"/>
+          <w:color w:val="000000"/>
+          <w:sz w:val="24"/>
+          <w:szCs w:val="24"/>
+          <w:lang w:val="lt-LT" w:eastAsia="en-GB"/>
+        </w:rPr>
+      </w:pPr>
+    </w:p>
+    <w:p>
+      <w:pPr>
+        <w:rPr>
+          <w:rFonts w:ascii="Times New Roman" w:eastAsia="Times New Roman" w:hAnsi="Times New Roman" w:cs="Times New Roman"/>
+          <w:color w:val="000000"/>
+          <w:sz w:val="24"/>
+          <w:szCs w:val="24"/>
+          <w:lang w:val="lt-LT" w:eastAsia="en-GB"/>
+        </w:rPr>
+      </w:pPr>
+    </w:p>
+    <w:p>
+      <w:pPr>
+        <w:rPr>
+          <w:rFonts w:ascii="Times New Roman" w:eastAsia="Times New Roman" w:hAnsi="Times New Roman" w:cs="Times New Roman"/>
+          <w:color w:val="000000"/>
+          <w:sz w:val="24"/>
+          <w:szCs w:val="24"/>
+          <w:lang w:val="lt-LT" w:eastAsia="en-GB"/>
+        </w:rPr>
+      </w:pPr>
+    </w:p>
+    <w:p>
+      <w:pPr>
+        <w:rPr>
+          <w:rFonts w:ascii="Times New Roman" w:eastAsia="Times New Roman" w:hAnsi="Times New Roman" w:cs="Times New Roman"/>
+          <w:color w:val="000000"/>
+          <w:sz w:val="24"/>
+          <w:szCs w:val="24"/>
+          <w:lang w:val="lt-LT" w:eastAsia="en-GB"/>
+        </w:rPr>
+      </w:pPr>
+    </w:p>
+    <w:p>
+      <w:pPr>
+        <w:rPr>
+          <w:rFonts w:ascii="Times New Roman" w:eastAsia="Times New Roman" w:hAnsi="Times New Roman" w:cs="Times New Roman"/>
+          <w:color w:val="000000"/>
+          <w:sz w:val="24"/>
+          <w:szCs w:val="24"/>
+          <w:lang w:val="lt-LT" w:eastAsia="en-GB"/>
+        </w:rPr>
+      </w:pPr>
+    </w:p>
+    <w:p>
+      <w:pPr>
+        <w:rPr>
+          <w:rFonts w:ascii="Times New Roman" w:eastAsia="Times New Roman" w:hAnsi="Times New Roman" w:cs="Times New Roman"/>
+          <w:color w:val="000000"/>
+          <w:sz w:val="24"/>
+          <w:szCs w:val="24"/>
+          <w:lang w:val="lt-LT" w:eastAsia="en-GB"/>
+        </w:rPr>
+      </w:pPr>
+    </w:p>
+    <w:p>
+      <w:pPr>
+        <w:rPr>
+          <w:rFonts w:ascii="Times New Roman" w:eastAsia="Times New Roman" w:hAnsi="Times New Roman" w:cs="Times New Roman"/>
+          <w:color w:val="000000"/>
+          <w:sz w:val="24"/>
+          <w:szCs w:val="24"/>
+          <w:lang w:val="lt-LT" w:eastAsia="en-GB"/>
+        </w:rPr>
+      </w:pPr>
     </w:p>
     <w:p>
       <w:pPr>
@@ -2020,6 +2089,7 @@
           <w:szCs w:val="24"/>
           <w:lang w:val="lt-LT"/>
         </w:rPr>
+        <w:lastRenderedPageBreak/>
         <w:t>PRODUCT BACKLOG</w:t>
       </w:r>
     </w:p>
@@ -2068,7 +2138,7 @@
           <w:szCs w:val="24"/>
           <w:lang w:val="lt-LT"/>
         </w:rPr>
-        <w:t>As a site administrator, I can easily create and add additional celebrations and/or backgrounds, so that user would have more options to create more satisfying celebration cards.</w:t>
+        <w:t>As a site user, I have an opportunity easily to navigate through desirable celebrations so that I could save time on searching an object.</w:t>
       </w:r>
     </w:p>
     <w:p>
@@ -2092,16 +2162,7 @@
           <w:szCs w:val="24"/>
           <w:lang w:val="lt-LT"/>
         </w:rPr>
-        <w:t xml:space="preserve">As a </w:t>
-      </w:r>
-      <w:r>
-        <w:rPr>
-          <w:rFonts w:ascii="Times New Roman" w:hAnsi="Times New Roman" w:cs="Times New Roman"/>
-          <w:sz w:val="24"/>
-          <w:szCs w:val="24"/>
-          <w:lang w:val="lt-LT"/>
-        </w:rPr>
-        <w:t>site administrator, I have ability to add additional or remove unnecessary functionalities of the site so that users could navigate through the page conveniently.</w:t>
+        <w:t>As a site user, I should have possibility to select right background from the quite a numerous available options so that I can find exactly what I was looking for.</w:t>
       </w:r>
     </w:p>
     <w:p>
@@ -2125,16 +2186,7 @@
           <w:szCs w:val="24"/>
           <w:lang w:val="lt-LT"/>
         </w:rPr>
-        <w:t>As a site user, I have an opportunity easily to navigate through desirable celebrations so th</w:t>
-      </w:r>
-      <w:r>
-        <w:rPr>
-          <w:rFonts w:ascii="Times New Roman" w:hAnsi="Times New Roman" w:cs="Times New Roman"/>
-          <w:sz w:val="24"/>
-          <w:szCs w:val="24"/>
-          <w:lang w:val="lt-LT"/>
-        </w:rPr>
-        <w:t>at I could save time on searching an object.</w:t>
+        <w:t xml:space="preserve">As a site user I should have ability to write down my personal greeting instead of pre-written which might be used by other users as well, so that I can write my own  greetings. </w:t>
       </w:r>
     </w:p>
     <w:p>
@@ -2158,7 +2210,7 @@
           <w:szCs w:val="24"/>
           <w:lang w:val="lt-LT"/>
         </w:rPr>
-        <w:t>As a site user, I should have possibility to select right background from the quite a numerous available options so that I can find exactly what I was looking for.</w:t>
+        <w:t>As a site user I expect to see text-field and decorations options for the selected background in a real-time, so that it would help me make my decisions and create a card faster.</w:t>
       </w:r>
     </w:p>
     <w:p>
@@ -2182,73 +2234,6 @@
           <w:szCs w:val="24"/>
           <w:lang w:val="lt-LT"/>
         </w:rPr>
-        <w:t>As a site user I should have ability to write d</w:t>
-      </w:r>
-      <w:r>
-        <w:rPr>
-          <w:rFonts w:ascii="Times New Roman" w:hAnsi="Times New Roman" w:cs="Times New Roman"/>
-          <w:sz w:val="24"/>
-          <w:szCs w:val="24"/>
-          <w:lang w:val="lt-LT"/>
-        </w:rPr>
-        <w:t xml:space="preserve">own my personal greeting instead of pre-written which might be used by other users as well, so that I can write my own  greetings. </w:t>
-      </w:r>
-    </w:p>
-    <w:p>
-      <w:pPr>
-        <w:pStyle w:val="ListParagraph"/>
-        <w:numPr>
-          <w:ilvl w:val="0"/>
-          <w:numId w:val="2"/>
-        </w:numPr>
-        <w:rPr>
-          <w:rFonts w:ascii="Times New Roman" w:hAnsi="Times New Roman" w:cs="Times New Roman"/>
-          <w:sz w:val="24"/>
-          <w:szCs w:val="24"/>
-          <w:lang w:val="lt-LT"/>
-        </w:rPr>
-      </w:pPr>
-      <w:r>
-        <w:rPr>
-          <w:rFonts w:ascii="Times New Roman" w:hAnsi="Times New Roman" w:cs="Times New Roman"/>
-          <w:sz w:val="24"/>
-          <w:szCs w:val="24"/>
-          <w:lang w:val="lt-LT"/>
-        </w:rPr>
-        <w:t>As a site user I expect to see text-field and decorations options for the selected background in a real-time, so that it wou</w:t>
-      </w:r>
-      <w:r>
-        <w:rPr>
-          <w:rFonts w:ascii="Times New Roman" w:hAnsi="Times New Roman" w:cs="Times New Roman"/>
-          <w:sz w:val="24"/>
-          <w:szCs w:val="24"/>
-          <w:lang w:val="lt-LT"/>
-        </w:rPr>
-        <w:t>ld help me make my decisions and create a card faster.</w:t>
-      </w:r>
-    </w:p>
-    <w:p>
-      <w:pPr>
-        <w:pStyle w:val="ListParagraph"/>
-        <w:numPr>
-          <w:ilvl w:val="0"/>
-          <w:numId w:val="2"/>
-        </w:numPr>
-        <w:rPr>
-          <w:rFonts w:ascii="Times New Roman" w:hAnsi="Times New Roman" w:cs="Times New Roman"/>
-          <w:sz w:val="24"/>
-          <w:szCs w:val="24"/>
-          <w:lang w:val="lt-LT"/>
-        </w:rPr>
-      </w:pPr>
-      <w:r>
-        <w:rPr>
-          <w:rFonts w:ascii="Times New Roman" w:hAnsi="Times New Roman" w:cs="Times New Roman"/>
-          <w:sz w:val="24"/>
-          <w:szCs w:val="24"/>
-          <w:lang w:val="lt-LT"/>
-        </w:rPr>
-        <w:lastRenderedPageBreak/>
         <w:t>As a site user I would like to work on the site without any personal data disclosure and work without registration so that I can save my time, since card creation takes less time without registration.</w:t>
       </w:r>
     </w:p>
@@ -2472,246 +2457,6 @@
                 <w:szCs w:val="24"/>
                 <w:lang w:val="lt-LT"/>
               </w:rPr>
-              <w:t>As a site administrator</w:t>
-            </w:r>
-          </w:p>
-        </w:tc>
-        <w:tc>
-          <w:tcPr>
-            <w:tcW w:w="3516" w:type="dxa"/>
-            <w:tcBorders>
-              <w:left w:val="single" w:sz="2" w:space="0" w:color="000000"/>
-              <w:bottom w:val="single" w:sz="2" w:space="0" w:color="000000"/>
-            </w:tcBorders>
-          </w:tcPr>
-          <w:p>
-            <w:pPr>
-              <w:pStyle w:val="ListParagraph"/>
-              <w:ind w:left="269"/>
-              <w:rPr>
-                <w:sz w:val="24"/>
-                <w:szCs w:val="24"/>
-              </w:rPr>
-            </w:pPr>
-            <w:r>
-              <w:rPr>
-                <w:rFonts w:ascii="Times New Roman" w:hAnsi="Times New Roman" w:cs="Times New Roman"/>
-                <w:sz w:val="24"/>
-                <w:szCs w:val="24"/>
-                <w:lang w:val="lt-LT"/>
-              </w:rPr>
-              <w:t>I can easily create and add additional celebrations and/or backgrounds</w:t>
-            </w:r>
-          </w:p>
-        </w:tc>
-        <w:tc>
-          <w:tcPr>
-            <w:tcW w:w="2726" w:type="dxa"/>
-            <w:tcBorders>
-              <w:left w:val="single" w:sz="2" w:space="0" w:color="000000"/>
-              <w:bottom w:val="single" w:sz="2" w:space="0" w:color="000000"/>
-              <w:right w:val="single" w:sz="2" w:space="0" w:color="000000"/>
-            </w:tcBorders>
-          </w:tcPr>
-          <w:p>
-            <w:pPr>
-              <w:pStyle w:val="ListParagraph"/>
-              <w:tabs>
-                <w:tab w:val="left" w:pos="804"/>
-              </w:tabs>
-              <w:ind w:left="180"/>
-              <w:rPr>
-                <w:sz w:val="24"/>
-                <w:szCs w:val="24"/>
-              </w:rPr>
-            </w:pPr>
-            <w:r>
-              <w:rPr>
-                <w:rFonts w:ascii="Times New Roman" w:hAnsi="Times New Roman" w:cs="Times New Roman"/>
-                <w:sz w:val="24"/>
-                <w:szCs w:val="24"/>
-                <w:lang w:val="lt-LT"/>
-              </w:rPr>
-              <w:t xml:space="preserve">So that user would have more options to create more satisfying </w:t>
-            </w:r>
-            <w:r>
-              <w:rPr>
-                <w:rFonts w:ascii="Times New Roman" w:hAnsi="Times New Roman" w:cs="Times New Roman"/>
-                <w:sz w:val="24"/>
-                <w:szCs w:val="24"/>
-                <w:lang w:val="lt-LT"/>
-              </w:rPr>
-              <w:t>celebration cards</w:t>
-            </w:r>
-          </w:p>
-        </w:tc>
-      </w:tr>
-      <w:tr>
-        <w:tc>
-          <w:tcPr>
-            <w:tcW w:w="540" w:type="dxa"/>
-            <w:tcBorders>
-              <w:left w:val="single" w:sz="2" w:space="0" w:color="000000"/>
-              <w:bottom w:val="single" w:sz="2" w:space="0" w:color="000000"/>
-            </w:tcBorders>
-          </w:tcPr>
-          <w:p>
-            <w:pPr>
-              <w:pStyle w:val="TableContents"/>
-              <w:rPr>
-                <w:sz w:val="24"/>
-                <w:szCs w:val="24"/>
-                <w:lang w:val="lt-LT"/>
-              </w:rPr>
-            </w:pPr>
-            <w:r>
-              <w:rPr>
-                <w:sz w:val="24"/>
-                <w:szCs w:val="24"/>
-                <w:lang w:val="lt-LT"/>
-              </w:rPr>
-              <w:t>2</w:t>
-            </w:r>
-          </w:p>
-        </w:tc>
-        <w:tc>
-          <w:tcPr>
-            <w:tcW w:w="2244" w:type="dxa"/>
-            <w:tcBorders>
-              <w:left w:val="single" w:sz="2" w:space="0" w:color="000000"/>
-              <w:bottom w:val="single" w:sz="2" w:space="0" w:color="000000"/>
-            </w:tcBorders>
-          </w:tcPr>
-          <w:p>
-            <w:pPr>
-              <w:pStyle w:val="ListParagraph"/>
-              <w:ind w:left="180"/>
-              <w:rPr>
-                <w:sz w:val="24"/>
-                <w:szCs w:val="24"/>
-              </w:rPr>
-            </w:pPr>
-            <w:r>
-              <w:rPr>
-                <w:rFonts w:ascii="Times New Roman" w:hAnsi="Times New Roman" w:cs="Times New Roman"/>
-                <w:sz w:val="24"/>
-                <w:szCs w:val="24"/>
-                <w:lang w:val="lt-LT"/>
-              </w:rPr>
-              <w:t>As a site administrator</w:t>
-            </w:r>
-          </w:p>
-        </w:tc>
-        <w:tc>
-          <w:tcPr>
-            <w:tcW w:w="3516" w:type="dxa"/>
-            <w:tcBorders>
-              <w:left w:val="single" w:sz="2" w:space="0" w:color="000000"/>
-              <w:bottom w:val="single" w:sz="2" w:space="0" w:color="000000"/>
-            </w:tcBorders>
-          </w:tcPr>
-          <w:p>
-            <w:pPr>
-              <w:pStyle w:val="ListParagraph"/>
-              <w:ind w:left="269"/>
-              <w:rPr>
-                <w:sz w:val="24"/>
-                <w:szCs w:val="24"/>
-              </w:rPr>
-            </w:pPr>
-            <w:r>
-              <w:rPr>
-                <w:rFonts w:ascii="Times New Roman" w:hAnsi="Times New Roman" w:cs="Times New Roman"/>
-                <w:sz w:val="24"/>
-                <w:szCs w:val="24"/>
-                <w:lang w:val="lt-LT"/>
-              </w:rPr>
-              <w:t>I have ability to add additional or remove unnecessary functionalities of the site</w:t>
-            </w:r>
-          </w:p>
-        </w:tc>
-        <w:tc>
-          <w:tcPr>
-            <w:tcW w:w="2726" w:type="dxa"/>
-            <w:tcBorders>
-              <w:left w:val="single" w:sz="2" w:space="0" w:color="000000"/>
-              <w:bottom w:val="single" w:sz="2" w:space="0" w:color="000000"/>
-              <w:right w:val="single" w:sz="2" w:space="0" w:color="000000"/>
-            </w:tcBorders>
-          </w:tcPr>
-          <w:p>
-            <w:pPr>
-              <w:pStyle w:val="ListParagraph"/>
-              <w:ind w:left="180"/>
-              <w:rPr>
-                <w:sz w:val="24"/>
-                <w:szCs w:val="24"/>
-              </w:rPr>
-            </w:pPr>
-            <w:r>
-              <w:rPr>
-                <w:rFonts w:ascii="Times New Roman" w:hAnsi="Times New Roman" w:cs="Times New Roman"/>
-                <w:sz w:val="24"/>
-                <w:szCs w:val="24"/>
-                <w:lang w:val="lt-LT"/>
-              </w:rPr>
-              <w:t>So that users could navigate through the page conveniently</w:t>
-            </w:r>
-          </w:p>
-        </w:tc>
-      </w:tr>
-      <w:tr>
-        <w:tc>
-          <w:tcPr>
-            <w:tcW w:w="540" w:type="dxa"/>
-            <w:tcBorders>
-              <w:left w:val="single" w:sz="2" w:space="0" w:color="000000"/>
-              <w:bottom w:val="single" w:sz="2" w:space="0" w:color="000000"/>
-            </w:tcBorders>
-          </w:tcPr>
-          <w:p>
-            <w:pPr>
-              <w:pStyle w:val="TableContents"/>
-              <w:rPr>
-                <w:sz w:val="24"/>
-                <w:szCs w:val="24"/>
-                <w:lang w:val="lt-LT"/>
-              </w:rPr>
-            </w:pPr>
-            <w:r>
-              <w:rPr>
-                <w:sz w:val="24"/>
-                <w:szCs w:val="24"/>
-                <w:lang w:val="lt-LT"/>
-              </w:rPr>
-              <w:t>3</w:t>
-            </w:r>
-          </w:p>
-        </w:tc>
-        <w:tc>
-          <w:tcPr>
-            <w:tcW w:w="2244" w:type="dxa"/>
-            <w:tcBorders>
-              <w:left w:val="single" w:sz="2" w:space="0" w:color="000000"/>
-              <w:bottom w:val="single" w:sz="2" w:space="0" w:color="000000"/>
-            </w:tcBorders>
-          </w:tcPr>
-          <w:p>
-            <w:pPr>
-              <w:pStyle w:val="ListParagraph"/>
-              <w:ind w:left="180"/>
-              <w:rPr>
-                <w:sz w:val="24"/>
-                <w:szCs w:val="24"/>
-              </w:rPr>
-            </w:pPr>
-            <w:r>
-              <w:rPr>
-                <w:rFonts w:ascii="Times New Roman" w:hAnsi="Times New Roman" w:cs="Times New Roman"/>
-                <w:sz w:val="24"/>
-                <w:szCs w:val="24"/>
-                <w:lang w:val="lt-LT"/>
-              </w:rPr>
               <w:t>As a site user</w:t>
             </w:r>
           </w:p>
@@ -2740,16 +2485,7 @@
                 <w:szCs w:val="24"/>
                 <w:lang w:val="lt-LT"/>
               </w:rPr>
-              <w:t xml:space="preserve">I have an opportunity easily to navigate </w:t>
-            </w:r>
-            <w:r>
-              <w:rPr>
-                <w:rFonts w:ascii="Times New Roman" w:hAnsi="Times New Roman" w:cs="Times New Roman"/>
-                <w:sz w:val="24"/>
-                <w:szCs w:val="24"/>
-                <w:lang w:val="lt-LT"/>
-              </w:rPr>
-              <w:t>through desirable celebrations</w:t>
+              <w:t>I have an opportunity easily to navigate through desirable celebrations</w:t>
             </w:r>
           </w:p>
         </w:tc>
@@ -2807,7 +2543,7 @@
                 <w:szCs w:val="24"/>
                 <w:lang w:val="lt-LT"/>
               </w:rPr>
-              <w:t>4</w:t>
+              <w:t>2</w:t>
             </w:r>
           </w:p>
         </w:tc>
@@ -2921,7 +2657,7 @@
                 <w:szCs w:val="24"/>
                 <w:lang w:val="lt-LT"/>
               </w:rPr>
-              <w:t>5</w:t>
+              <w:t>3</w:t>
             </w:r>
           </w:p>
         </w:tc>
@@ -2949,16 +2685,7 @@
                 <w:szCs w:val="24"/>
                 <w:lang w:val="lt-LT"/>
               </w:rPr>
-              <w:t xml:space="preserve">As a </w:t>
-            </w:r>
-            <w:r>
-              <w:rPr>
-                <w:rFonts w:ascii="Times New Roman" w:hAnsi="Times New Roman" w:cs="Times New Roman"/>
-                <w:sz w:val="24"/>
-                <w:szCs w:val="24"/>
-                <w:lang w:val="lt-LT"/>
-              </w:rPr>
-              <w:t>site user</w:t>
+              <w:t>As a site user</w:t>
             </w:r>
           </w:p>
         </w:tc>
@@ -3043,7 +2770,7 @@
                 <w:szCs w:val="24"/>
                 <w:lang w:val="lt-LT"/>
               </w:rPr>
-              <w:t>6</w:t>
+              <w:t>4</w:t>
             </w:r>
           </w:p>
         </w:tc>
@@ -3099,16 +2826,7 @@
                 <w:szCs w:val="24"/>
                 <w:lang w:val="lt-LT"/>
               </w:rPr>
-              <w:t xml:space="preserve">I expect to see text-field and decorations options for the </w:t>
-            </w:r>
-            <w:r>
-              <w:rPr>
-                <w:rFonts w:ascii="Times New Roman" w:hAnsi="Times New Roman" w:cs="Times New Roman"/>
-                <w:sz w:val="24"/>
-                <w:szCs w:val="24"/>
-                <w:lang w:val="lt-LT"/>
-              </w:rPr>
-              <w:t>selected background in a real-time</w:t>
+              <w:t>I expect to see text-field and decorations options for the selected background in a real-time</w:t>
             </w:r>
           </w:p>
         </w:tc>
@@ -3166,7 +2884,7 @@
                 <w:szCs w:val="24"/>
                 <w:lang w:val="lt-LT"/>
               </w:rPr>
-              <w:t>7</w:t>
+              <w:t>5</w:t>
             </w:r>
           </w:p>
         </w:tc>
@@ -3262,6 +2980,7 @@
     </w:tbl>
     <w:p/>
     <w:sectPr>
+      <w:footerReference w:type="default" r:id="rId13"/>
       <w:pgSz w:w="11906" w:h="16838"/>
       <w:pgMar w:top="1560" w:right="1440" w:bottom="1134" w:left="1440" w:header="0" w:footer="0" w:gutter="0"/>
       <w:cols w:space="720"/>
@@ -3270,6 +2989,134 @@
     </w:sectPr>
   </w:body>
 </w:document>
+</file>
+
+<file path=word/endnotes.xml><?xml version="1.0" encoding="utf-8"?>
+<w:endnotes xmlns:wpc="http://schemas.microsoft.com/office/word/2010/wordprocessingCanvas" xmlns:cx="http://schemas.microsoft.com/office/drawing/2014/chartex" xmlns:cx1="http://schemas.microsoft.com/office/drawing/2015/9/8/chartex" xmlns:cx2="http://schemas.microsoft.com/office/drawing/2015/10/21/chartex" xmlns:cx3="http://schemas.microsoft.com/office/drawing/2016/5/9/chartex" xmlns:cx4="http://schemas.microsoft.com/office/drawing/2016/5/10/chartex" xmlns:cx5="http://schemas.microsoft.com/office/drawing/2016/5/11/chartex" xmlns:cx6="http://schemas.microsoft.com/office/drawing/2016/5/12/chartex" xmlns:cx7="http://schemas.microsoft.com/office/drawing/2016/5/13/chartex" xmlns:cx8="http://schemas.microsoft.com/office/drawing/2016/5/14/chartex" xmlns:mc="http://schemas.openxmlformats.org/markup-compatibility/2006" xmlns:aink="http://schemas.microsoft.com/office/drawing/2016/ink" xmlns:am3d="http://schemas.microsoft.com/office/drawing/2017/model3d" xmlns:o="urn:schemas-microsoft-com:office:office" xmlns:r="http://schemas.openxmlformats.org/officeDocument/2006/relationships" xmlns:m="http://schemas.openxmlformats.org/officeDocument/2006/math" xmlns:v="urn:schemas-microsoft-com:vml" xmlns:wp14="http://schemas.microsoft.com/office/word/2010/wordprocessingDrawing" xmlns:wp="http://schemas.openxmlformats.org/drawingml/2006/wordprocessingDrawing" xmlns:w10="urn:schemas-microsoft-com:office:word" xmlns:w="http://schemas.openxmlformats.org/wordprocessingml/2006/main" xmlns:w14="http://schemas.microsoft.com/office/word/2010/wordml" xmlns:w15="http://schemas.microsoft.com/office/word/2012/wordml" xmlns:w16cex="http://schemas.microsoft.com/office/word/2018/wordml/cex" xmlns:w16cid="http://schemas.microsoft.com/office/word/2016/wordml/cid" xmlns:w16="http://schemas.microsoft.com/office/word/2018/wordml" xmlns:w16sdtdh="http://schemas.microsoft.com/office/word/2020/wordml/sdtdatahash" xmlns:w16se="http://schemas.microsoft.com/office/word/2015/wordml/symex" xmlns:wpg="http://schemas.microsoft.com/office/word/2010/wordprocessingGroup" xmlns:wpi="http://schemas.microsoft.com/office/word/2010/wordprocessingInk" xmlns:wne="http://schemas.microsoft.com/office/word/2006/wordml" xmlns:wps="http://schemas.microsoft.com/office/word/2010/wordprocessingShape" mc:Ignorable="w14 w15 w16se w16cid w16 w16cex w16sdtdh wp14">
+  <w:endnote w:type="separator" w:id="-1">
+    <w:p>
+      <w:pPr>
+        <w:spacing w:after="0" w:line="240" w:lineRule="auto"/>
+      </w:pPr>
+      <w:r>
+        <w:separator/>
+      </w:r>
+    </w:p>
+  </w:endnote>
+  <w:endnote w:type="continuationSeparator" w:id="0">
+    <w:p>
+      <w:pPr>
+        <w:spacing w:after="0" w:line="240" w:lineRule="auto"/>
+      </w:pPr>
+      <w:r>
+        <w:continuationSeparator/>
+      </w:r>
+    </w:p>
+  </w:endnote>
+</w:endnotes>
+</file>
+
+<file path=word/footer1.xml><?xml version="1.0" encoding="utf-8"?>
+<w:ftr xmlns:wpc="http://schemas.microsoft.com/office/word/2010/wordprocessingCanvas" xmlns:cx="http://schemas.microsoft.com/office/drawing/2014/chartex" xmlns:cx1="http://schemas.microsoft.com/office/drawing/2015/9/8/chartex" xmlns:cx2="http://schemas.microsoft.com/office/drawing/2015/10/21/chartex" xmlns:cx3="http://schemas.microsoft.com/office/drawing/2016/5/9/chartex" xmlns:cx4="http://schemas.microsoft.com/office/drawing/2016/5/10/chartex" xmlns:cx5="http://schemas.microsoft.com/office/drawing/2016/5/11/chartex" xmlns:cx6="http://schemas.microsoft.com/office/drawing/2016/5/12/chartex" xmlns:cx7="http://schemas.microsoft.com/office/drawing/2016/5/13/chartex" xmlns:cx8="http://schemas.microsoft.com/office/drawing/2016/5/14/chartex" xmlns:mc="http://schemas.openxmlformats.org/markup-compatibility/2006" xmlns:aink="http://schemas.microsoft.com/office/drawing/2016/ink" xmlns:am3d="http://schemas.microsoft.com/office/drawing/2017/model3d" xmlns:o="urn:schemas-microsoft-com:office:office" xmlns:r="http://schemas.openxmlformats.org/officeDocument/2006/relationships" xmlns:m="http://schemas.openxmlformats.org/officeDocument/2006/math" xmlns:v="urn:schemas-microsoft-com:vml" xmlns:wp14="http://schemas.microsoft.com/office/word/2010/wordprocessingDrawing" xmlns:wp="http://schemas.openxmlformats.org/drawingml/2006/wordprocessingDrawing" xmlns:w10="urn:schemas-microsoft-com:office:word" xmlns:w="http://schemas.openxmlformats.org/wordprocessingml/2006/main" xmlns:w14="http://schemas.microsoft.com/office/word/2010/wordml" xmlns:w15="http://schemas.microsoft.com/office/word/2012/wordml" xmlns:w16cex="http://schemas.microsoft.com/office/word/2018/wordml/cex" xmlns:w16cid="http://schemas.microsoft.com/office/word/2016/wordml/cid" xmlns:w16="http://schemas.microsoft.com/office/word/2018/wordml" xmlns:w16sdtdh="http://schemas.microsoft.com/office/word/2020/wordml/sdtdatahash" xmlns:w16se="http://schemas.microsoft.com/office/word/2015/wordml/symex" xmlns:wpg="http://schemas.microsoft.com/office/word/2010/wordprocessingGroup" xmlns:wpi="http://schemas.microsoft.com/office/word/2010/wordprocessingInk" xmlns:wne="http://schemas.microsoft.com/office/word/2006/wordml" xmlns:wps="http://schemas.microsoft.com/office/word/2010/wordprocessingShape" mc:Ignorable="w14 w15 w16se w16cid w16 w16cex w16sdtdh wp14">
+  <w:sdt>
+    <w:sdtPr>
+      <w:id w:val="336661017"/>
+      <w:docPartObj>
+        <w:docPartGallery w:val="Page Numbers (Bottom of Page)"/>
+        <w:docPartUnique/>
+      </w:docPartObj>
+    </w:sdtPr>
+    <w:sdtEndPr>
+      <w:rPr>
+        <w:color w:val="7F7F7F" w:themeColor="background1" w:themeShade="7F"/>
+        <w:spacing w:val="60"/>
+      </w:rPr>
+    </w:sdtEndPr>
+    <w:sdtContent>
+      <w:p>
+        <w:pPr>
+          <w:pStyle w:val="Footer"/>
+          <w:pBdr>
+            <w:top w:val="single" w:sz="4" w:space="1" w:color="D9D9D9" w:themeColor="background1" w:themeShade="D9"/>
+          </w:pBdr>
+          <w:rPr>
+            <w:b/>
+            <w:bCs/>
+          </w:rPr>
+        </w:pPr>
+        <w:r>
+          <w:fldChar w:fldCharType="begin"/>
+        </w:r>
+        <w:r>
+          <w:instrText xml:space="preserve"> PAGE   \* MERGEFORMAT </w:instrText>
+        </w:r>
+        <w:r>
+          <w:fldChar w:fldCharType="separate"/>
+        </w:r>
+        <w:r>
+          <w:rPr>
+            <w:b/>
+            <w:bCs/>
+            <w:noProof/>
+          </w:rPr>
+          <w:t>2</w:t>
+        </w:r>
+        <w:r>
+          <w:rPr>
+            <w:b/>
+            <w:bCs/>
+            <w:noProof/>
+          </w:rPr>
+          <w:fldChar w:fldCharType="end"/>
+        </w:r>
+        <w:r>
+          <w:rPr>
+            <w:b/>
+            <w:bCs/>
+          </w:rPr>
+          <w:t xml:space="preserve"> | </w:t>
+        </w:r>
+        <w:r>
+          <w:rPr>
+            <w:color w:val="7F7F7F" w:themeColor="background1" w:themeShade="7F"/>
+            <w:spacing w:val="60"/>
+          </w:rPr>
+          <w:t>Page</w:t>
+        </w:r>
+      </w:p>
+    </w:sdtContent>
+  </w:sdt>
+  <w:p>
+    <w:pPr>
+      <w:pStyle w:val="Footer"/>
+    </w:pPr>
+  </w:p>
+</w:ftr>
+</file>
+
+<file path=word/footnotes.xml><?xml version="1.0" encoding="utf-8"?>
+<w:footnotes xmlns:wpc="http://schemas.microsoft.com/office/word/2010/wordprocessingCanvas" xmlns:cx="http://schemas.microsoft.com/office/drawing/2014/chartex" xmlns:cx1="http://schemas.microsoft.com/office/drawing/2015/9/8/chartex" xmlns:cx2="http://schemas.microsoft.com/office/drawing/2015/10/21/chartex" xmlns:cx3="http://schemas.microsoft.com/office/drawing/2016/5/9/chartex" xmlns:cx4="http://schemas.microsoft.com/office/drawing/2016/5/10/chartex" xmlns:cx5="http://schemas.microsoft.com/office/drawing/2016/5/11/chartex" xmlns:cx6="http://schemas.microsoft.com/office/drawing/2016/5/12/chartex" xmlns:cx7="http://schemas.microsoft.com/office/drawing/2016/5/13/chartex" xmlns:cx8="http://schemas.microsoft.com/office/drawing/2016/5/14/chartex" xmlns:mc="http://schemas.openxmlformats.org/markup-compatibility/2006" xmlns:aink="http://schemas.microsoft.com/office/drawing/2016/ink" xmlns:am3d="http://schemas.microsoft.com/office/drawing/2017/model3d" xmlns:o="urn:schemas-microsoft-com:office:office" xmlns:r="http://schemas.openxmlformats.org/officeDocument/2006/relationships" xmlns:m="http://schemas.openxmlformats.org/officeDocument/2006/math" xmlns:v="urn:schemas-microsoft-com:vml" xmlns:wp14="http://schemas.microsoft.com/office/word/2010/wordprocessingDrawing" xmlns:wp="http://schemas.openxmlformats.org/drawingml/2006/wordprocessingDrawing" xmlns:w10="urn:schemas-microsoft-com:office:word" xmlns:w="http://schemas.openxmlformats.org/wordprocessingml/2006/main" xmlns:w14="http://schemas.microsoft.com/office/word/2010/wordml" xmlns:w15="http://schemas.microsoft.com/office/word/2012/wordml" xmlns:w16cex="http://schemas.microsoft.com/office/word/2018/wordml/cex" xmlns:w16cid="http://schemas.microsoft.com/office/word/2016/wordml/cid" xmlns:w16="http://schemas.microsoft.com/office/word/2018/wordml" xmlns:w16sdtdh="http://schemas.microsoft.com/office/word/2020/wordml/sdtdatahash" xmlns:w16se="http://schemas.microsoft.com/office/word/2015/wordml/symex" xmlns:wpg="http://schemas.microsoft.com/office/word/2010/wordprocessingGroup" xmlns:wpi="http://schemas.microsoft.com/office/word/2010/wordprocessingInk" xmlns:wne="http://schemas.microsoft.com/office/word/2006/wordml" xmlns:wps="http://schemas.microsoft.com/office/word/2010/wordprocessingShape" mc:Ignorable="w14 w15 w16se w16cid w16 w16cex w16sdtdh wp14">
+  <w:footnote w:type="separator" w:id="-1">
+    <w:p>
+      <w:pPr>
+        <w:spacing w:after="0" w:line="240" w:lineRule="auto"/>
+      </w:pPr>
+      <w:r>
+        <w:separator/>
+      </w:r>
+    </w:p>
+  </w:footnote>
+  <w:footnote w:type="continuationSeparator" w:id="0">
+    <w:p>
+      <w:pPr>
+        <w:spacing w:after="0" w:line="240" w:lineRule="auto"/>
+      </w:pPr>
+      <w:r>
+        <w:continuationSeparator/>
+      </w:r>
+    </w:p>
+  </w:footnote>
+</w:footnotes>
 </file>
 
 <file path=word/numbering.xml><?xml version="1.0" encoding="utf-8"?>
@@ -4305,7 +4152,6 @@
     </w:pPr>
     <w:rPr>
       <w:rFonts w:cs="Arial"/>
-      <w:lang/>
     </w:rPr>
   </w:style>
   <w:style w:type="paragraph" w:customStyle="1" w:styleId="c4">
@@ -4539,6 +4385,50 @@
       <w:widowControl w:val="0"/>
       <w:suppressLineNumbers/>
     </w:pPr>
+  </w:style>
+  <w:style w:type="paragraph" w:styleId="Header">
+    <w:name w:val="header"/>
+    <w:basedOn w:val="Normal"/>
+    <w:link w:val="HeaderChar"/>
+    <w:uiPriority w:val="99"/>
+    <w:unhideWhenUsed/>
+    <w:rsid w:val="00D427B6"/>
+    <w:pPr>
+      <w:tabs>
+        <w:tab w:val="center" w:pos="4513"/>
+        <w:tab w:val="right" w:pos="9026"/>
+      </w:tabs>
+      <w:spacing w:after="0" w:line="240" w:lineRule="auto"/>
+    </w:pPr>
+  </w:style>
+  <w:style w:type="character" w:customStyle="1" w:styleId="HeaderChar">
+    <w:name w:val="Header Char"/>
+    <w:basedOn w:val="DefaultParagraphFont"/>
+    <w:link w:val="Header"/>
+    <w:uiPriority w:val="99"/>
+    <w:rsid w:val="00D427B6"/>
+  </w:style>
+  <w:style w:type="paragraph" w:styleId="Footer">
+    <w:name w:val="footer"/>
+    <w:basedOn w:val="Normal"/>
+    <w:link w:val="FooterChar"/>
+    <w:uiPriority w:val="99"/>
+    <w:unhideWhenUsed/>
+    <w:rsid w:val="00D427B6"/>
+    <w:pPr>
+      <w:tabs>
+        <w:tab w:val="center" w:pos="4513"/>
+        <w:tab w:val="right" w:pos="9026"/>
+      </w:tabs>
+      <w:spacing w:after="0" w:line="240" w:lineRule="auto"/>
+    </w:pPr>
+  </w:style>
+  <w:style w:type="character" w:customStyle="1" w:styleId="FooterChar">
+    <w:name w:val="Footer Char"/>
+    <w:basedOn w:val="DefaultParagraphFont"/>
+    <w:link w:val="Footer"/>
+    <w:uiPriority w:val="99"/>
+    <w:rsid w:val="00D427B6"/>
   </w:style>
 </w:styles>
 </file>

</xml_diff>